<commit_message>
fixes to week 5 along with video link
</commit_message>
<xml_diff>
--- a/materials/Week05/05_Difficulties_Handout.docx
+++ b/materials/Week05/05_Difficulties_Handout.docx
@@ -1335,7 +1335,7 @@
                       </m:e>
                       <m:sub>
                         <m:r>
-                          <m:t>2</m:t>
+                          <m:t>3</m:t>
                         </m:r>
                       </m:sub>
                     </m:sSub>
@@ -7580,7 +7580,7 @@
             <m:rPr>
               <m:sty m:val="b"/>
             </m:rPr>
-            <m:t>Φ</m:t>
+            <m:t>Ψ</m:t>
           </m:r>
           <m:sSubSup>
             <m:e>
@@ -7920,6 +7920,1270 @@
         <w:rPr>
           <w:rStyle w:val="DecValTok"/>
         </w:rPr>
+        <w:t xml:space="preserve">10</w:t>
+      </w:r>
+      <w:r>
+        <w:rPr>
+          <w:rStyle w:val="NormalTok"/>
+        </w:rPr>
+        <w:t xml:space="preserve">,</w:t>
+      </w:r>
+      <w:r>
+        <w:rPr>
+          <w:rStyle w:val="DecValTok"/>
+        </w:rPr>
+        <w:t xml:space="preserve">1</w:t>
+      </w:r>
+      <w:r>
+        <w:rPr>
+          <w:rStyle w:val="NormalTok"/>
+        </w:rPr>
+        <w:t xml:space="preserve">] </w:t>
+      </w:r>
+      <w:r>
+        <w:rPr>
+          <w:rStyle w:val="OtherTok"/>
+        </w:rPr>
+        <w:t xml:space="preserve">=</w:t>
+      </w:r>
+      <w:r>
+        <w:rPr>
+          <w:rStyle w:val="NormalTok"/>
+        </w:rPr>
+        <w:t xml:space="preserve"> </w:t>
+      </w:r>
+      <w:r>
+        <w:rPr>
+          <w:rStyle w:val="DecValTok"/>
+        </w:rPr>
+        <w:t xml:space="preserve">1</w:t>
+      </w:r>
+      <w:r>
+        <w:br/>
+      </w:r>
+      <w:r>
+        <w:rPr>
+          <w:rStyle w:val="NormalTok"/>
+        </w:rPr>
+        <w:t xml:space="preserve">Qmatrix </w:t>
+      </w:r>
+    </w:p>
+    <w:p>
+      <w:pPr>
+        <w:pStyle w:val="SourceCode"/>
+      </w:pPr>
+      <w:r>
+        <w:rPr>
+          <w:rStyle w:val="VerbatimChar"/>
+        </w:rPr>
+        <w:t xml:space="preserve">      [,1] [,2]</w:t>
+      </w:r>
+      <w:r>
+        <w:br/>
+      </w:r>
+      <w:r>
+        <w:rPr>
+          <w:rStyle w:val="VerbatimChar"/>
+        </w:rPr>
+        <w:t xml:space="preserve"> [1,]    1    0</w:t>
+      </w:r>
+      <w:r>
+        <w:br/>
+      </w:r>
+      <w:r>
+        <w:rPr>
+          <w:rStyle w:val="VerbatimChar"/>
+        </w:rPr>
+        <w:t xml:space="preserve"> [2,]    1    0</w:t>
+      </w:r>
+      <w:r>
+        <w:br/>
+      </w:r>
+      <w:r>
+        <w:rPr>
+          <w:rStyle w:val="VerbatimChar"/>
+        </w:rPr>
+        <w:t xml:space="preserve"> [3,]    1    0</w:t>
+      </w:r>
+      <w:r>
+        <w:br/>
+      </w:r>
+      <w:r>
+        <w:rPr>
+          <w:rStyle w:val="VerbatimChar"/>
+        </w:rPr>
+        <w:t xml:space="preserve"> [4,]    1    0</w:t>
+      </w:r>
+      <w:r>
+        <w:br/>
+      </w:r>
+      <w:r>
+        <w:rPr>
+          <w:rStyle w:val="VerbatimChar"/>
+        </w:rPr>
+        <w:t xml:space="preserve"> [5,]    1    0</w:t>
+      </w:r>
+      <w:r>
+        <w:br/>
+      </w:r>
+      <w:r>
+        <w:rPr>
+          <w:rStyle w:val="VerbatimChar"/>
+        </w:rPr>
+        <w:t xml:space="preserve"> [6,]    1    0</w:t>
+      </w:r>
+      <w:r>
+        <w:br/>
+      </w:r>
+      <w:r>
+        <w:rPr>
+          <w:rStyle w:val="VerbatimChar"/>
+        </w:rPr>
+        <w:t xml:space="preserve"> [7,]    1    0</w:t>
+      </w:r>
+      <w:r>
+        <w:br/>
+      </w:r>
+      <w:r>
+        <w:rPr>
+          <w:rStyle w:val="VerbatimChar"/>
+        </w:rPr>
+        <w:t xml:space="preserve"> [8,]    1    0</w:t>
+      </w:r>
+      <w:r>
+        <w:br/>
+      </w:r>
+      <w:r>
+        <w:rPr>
+          <w:rStyle w:val="VerbatimChar"/>
+        </w:rPr>
+        <w:t xml:space="preserve"> [9,]    1    0</w:t>
+      </w:r>
+      <w:r>
+        <w:br/>
+      </w:r>
+      <w:r>
+        <w:rPr>
+          <w:rStyle w:val="VerbatimChar"/>
+        </w:rPr>
+        <w:t xml:space="preserve">[10,]    1    0</w:t>
+      </w:r>
+    </w:p>
+    <w:p>
+      <w:pPr>
+        <w:pStyle w:val="SourceCode"/>
+      </w:pPr>
+      <w:r>
+        <w:rPr>
+          <w:rStyle w:val="CommentTok"/>
+        </w:rPr>
+        <w:t xml:space="preserve"># generate item intercepts</w:t>
+      </w:r>
+      <w:r>
+        <w:br/>
+      </w:r>
+      <w:r>
+        <w:rPr>
+          <w:rStyle w:val="NormalTok"/>
+        </w:rPr>
+        <w:t xml:space="preserve">mu </w:t>
+      </w:r>
+      <w:r>
+        <w:rPr>
+          <w:rStyle w:val="OtherTok"/>
+        </w:rPr>
+        <w:t xml:space="preserve">=</w:t>
+      </w:r>
+      <w:r>
+        <w:rPr>
+          <w:rStyle w:val="NormalTok"/>
+        </w:rPr>
+        <w:t xml:space="preserve"> </w:t>
+      </w:r>
+      <w:r>
+        <w:rPr>
+          <w:rStyle w:val="FunctionTok"/>
+        </w:rPr>
+        <w:t xml:space="preserve">rnorm</w:t>
+      </w:r>
+      <w:r>
+        <w:rPr>
+          <w:rStyle w:val="NormalTok"/>
+        </w:rPr>
+        <w:t xml:space="preserve">(</w:t>
+      </w:r>
+      <w:r>
+        <w:rPr>
+          <w:rStyle w:val="AttributeTok"/>
+        </w:rPr>
+        <w:t xml:space="preserve">n =</w:t>
+      </w:r>
+      <w:r>
+        <w:rPr>
+          <w:rStyle w:val="NormalTok"/>
+        </w:rPr>
+        <w:t xml:space="preserve"> nItems, </w:t>
+      </w:r>
+      <w:r>
+        <w:rPr>
+          <w:rStyle w:val="AttributeTok"/>
+        </w:rPr>
+        <w:t xml:space="preserve">mean =</w:t>
+      </w:r>
+      <w:r>
+        <w:rPr>
+          <w:rStyle w:val="NormalTok"/>
+        </w:rPr>
+        <w:t xml:space="preserve"> </w:t>
+      </w:r>
+      <w:r>
+        <w:rPr>
+          <w:rStyle w:val="DecValTok"/>
+        </w:rPr>
+        <w:t xml:space="preserve">0</w:t>
+      </w:r>
+      <w:r>
+        <w:rPr>
+          <w:rStyle w:val="NormalTok"/>
+        </w:rPr>
+        <w:t xml:space="preserve">, </w:t>
+      </w:r>
+      <w:r>
+        <w:rPr>
+          <w:rStyle w:val="AttributeTok"/>
+        </w:rPr>
+        <w:t xml:space="preserve">sd =</w:t>
+      </w:r>
+      <w:r>
+        <w:rPr>
+          <w:rStyle w:val="NormalTok"/>
+        </w:rPr>
+        <w:t xml:space="preserve"> </w:t>
+      </w:r>
+      <w:r>
+        <w:rPr>
+          <w:rStyle w:val="DecValTok"/>
+        </w:rPr>
+        <w:t xml:space="preserve">1</w:t>
+      </w:r>
+      <w:r>
+        <w:rPr>
+          <w:rStyle w:val="NormalTok"/>
+        </w:rPr>
+        <w:t xml:space="preserve">)</w:t>
+      </w:r>
+      <w:r>
+        <w:br/>
+      </w:r>
+      <w:r>
+        <w:br/>
+      </w:r>
+      <w:r>
+        <w:rPr>
+          <w:rStyle w:val="CommentTok"/>
+        </w:rPr>
+        <w:t xml:space="preserve"># generate item slopes</w:t>
+      </w:r>
+      <w:r>
+        <w:br/>
+      </w:r>
+      <w:r>
+        <w:rPr>
+          <w:rStyle w:val="NormalTok"/>
+        </w:rPr>
+        <w:t xml:space="preserve">lambda </w:t>
+      </w:r>
+      <w:r>
+        <w:rPr>
+          <w:rStyle w:val="OtherTok"/>
+        </w:rPr>
+        <w:t xml:space="preserve">=</w:t>
+      </w:r>
+      <w:r>
+        <w:rPr>
+          <w:rStyle w:val="NormalTok"/>
+        </w:rPr>
+        <w:t xml:space="preserve"> </w:t>
+      </w:r>
+      <w:r>
+        <w:rPr>
+          <w:rStyle w:val="FunctionTok"/>
+        </w:rPr>
+        <w:t xml:space="preserve">rlnorm</w:t>
+      </w:r>
+      <w:r>
+        <w:rPr>
+          <w:rStyle w:val="NormalTok"/>
+        </w:rPr>
+        <w:t xml:space="preserve">(</w:t>
+      </w:r>
+      <w:r>
+        <w:rPr>
+          <w:rStyle w:val="AttributeTok"/>
+        </w:rPr>
+        <w:t xml:space="preserve">n =</w:t>
+      </w:r>
+      <w:r>
+        <w:rPr>
+          <w:rStyle w:val="NormalTok"/>
+        </w:rPr>
+        <w:t xml:space="preserve"> nItems, </w:t>
+      </w:r>
+      <w:r>
+        <w:rPr>
+          <w:rStyle w:val="AttributeTok"/>
+        </w:rPr>
+        <w:t xml:space="preserve">mean =</w:t>
+      </w:r>
+      <w:r>
+        <w:rPr>
+          <w:rStyle w:val="NormalTok"/>
+        </w:rPr>
+        <w:t xml:space="preserve"> </w:t>
+      </w:r>
+      <w:r>
+        <w:rPr>
+          <w:rStyle w:val="DecValTok"/>
+        </w:rPr>
+        <w:t xml:space="preserve">0</w:t>
+      </w:r>
+      <w:r>
+        <w:rPr>
+          <w:rStyle w:val="NormalTok"/>
+        </w:rPr>
+        <w:t xml:space="preserve">, </w:t>
+      </w:r>
+      <w:r>
+        <w:rPr>
+          <w:rStyle w:val="AttributeTok"/>
+        </w:rPr>
+        <w:t xml:space="preserve">sd =</w:t>
+      </w:r>
+      <w:r>
+        <w:rPr>
+          <w:rStyle w:val="NormalTok"/>
+        </w:rPr>
+        <w:t xml:space="preserve"> </w:t>
+      </w:r>
+      <w:r>
+        <w:rPr>
+          <w:rStyle w:val="DecValTok"/>
+        </w:rPr>
+        <w:t xml:space="preserve">1</w:t>
+      </w:r>
+      <w:r>
+        <w:rPr>
+          <w:rStyle w:val="NormalTok"/>
+        </w:rPr>
+        <w:t xml:space="preserve">)</w:t>
+      </w:r>
+      <w:r>
+        <w:br/>
+      </w:r>
+      <w:r>
+        <w:br/>
+      </w:r>
+      <w:r>
+        <w:rPr>
+          <w:rStyle w:val="CommentTok"/>
+        </w:rPr>
+        <w:t xml:space="preserve"># uncorrelated univariate normal</w:t>
+      </w:r>
+      <w:r>
+        <w:br/>
+      </w:r>
+      <w:r>
+        <w:rPr>
+          <w:rStyle w:val="NormalTok"/>
+        </w:rPr>
+        <w:t xml:space="preserve">thetaZ </w:t>
+      </w:r>
+      <w:r>
+        <w:rPr>
+          <w:rStyle w:val="OtherTok"/>
+        </w:rPr>
+        <w:t xml:space="preserve">=</w:t>
+      </w:r>
+      <w:r>
+        <w:rPr>
+          <w:rStyle w:val="NormalTok"/>
+        </w:rPr>
+        <w:t xml:space="preserve"> </w:t>
+      </w:r>
+      <w:r>
+        <w:rPr>
+          <w:rStyle w:val="FunctionTok"/>
+        </w:rPr>
+        <w:t xml:space="preserve">matrix</w:t>
+      </w:r>
+      <w:r>
+        <w:rPr>
+          <w:rStyle w:val="NormalTok"/>
+        </w:rPr>
+        <w:t xml:space="preserve">(</w:t>
+      </w:r>
+      <w:r>
+        <w:rPr>
+          <w:rStyle w:val="AttributeTok"/>
+        </w:rPr>
+        <w:t xml:space="preserve">data =</w:t>
+      </w:r>
+      <w:r>
+        <w:rPr>
+          <w:rStyle w:val="NormalTok"/>
+        </w:rPr>
+        <w:t xml:space="preserve"> </w:t>
+      </w:r>
+      <w:r>
+        <w:rPr>
+          <w:rStyle w:val="DecValTok"/>
+        </w:rPr>
+        <w:t xml:space="preserve">0</w:t>
+      </w:r>
+      <w:r>
+        <w:rPr>
+          <w:rStyle w:val="NormalTok"/>
+        </w:rPr>
+        <w:t xml:space="preserve">, </w:t>
+      </w:r>
+      <w:r>
+        <w:rPr>
+          <w:rStyle w:val="AttributeTok"/>
+        </w:rPr>
+        <w:t xml:space="preserve">nrow =</w:t>
+      </w:r>
+      <w:r>
+        <w:rPr>
+          <w:rStyle w:val="NormalTok"/>
+        </w:rPr>
+        <w:t xml:space="preserve"> nExaminees, </w:t>
+      </w:r>
+      <w:r>
+        <w:rPr>
+          <w:rStyle w:val="AttributeTok"/>
+        </w:rPr>
+        <w:t xml:space="preserve">ncol =</w:t>
+      </w:r>
+      <w:r>
+        <w:rPr>
+          <w:rStyle w:val="NormalTok"/>
+        </w:rPr>
+        <w:t xml:space="preserve"> nFactors)</w:t>
+      </w:r>
+      <w:r>
+        <w:br/>
+      </w:r>
+      <w:r>
+        <w:br/>
+      </w:r>
+      <w:r>
+        <w:rPr>
+          <w:rStyle w:val="NormalTok"/>
+        </w:rPr>
+        <w:t xml:space="preserve">theta </w:t>
+      </w:r>
+      <w:r>
+        <w:rPr>
+          <w:rStyle w:val="OtherTok"/>
+        </w:rPr>
+        <w:t xml:space="preserve">=</w:t>
+      </w:r>
+      <w:r>
+        <w:rPr>
+          <w:rStyle w:val="NormalTok"/>
+        </w:rPr>
+        <w:t xml:space="preserve"> thetaZ</w:t>
+      </w:r>
+      <w:r>
+        <w:br/>
+      </w:r>
+      <w:r>
+        <w:br/>
+      </w:r>
+      <w:r>
+        <w:rPr>
+          <w:rStyle w:val="CommentTok"/>
+        </w:rPr>
+        <w:t xml:space="preserve"># generate data </w:t>
+      </w:r>
+      <w:r>
+        <w:br/>
+      </w:r>
+      <w:r>
+        <w:rPr>
+          <w:rStyle w:val="NormalTok"/>
+        </w:rPr>
+        <w:t xml:space="preserve">dataMat </w:t>
+      </w:r>
+      <w:r>
+        <w:rPr>
+          <w:rStyle w:val="OtherTok"/>
+        </w:rPr>
+        <w:t xml:space="preserve">=</w:t>
+      </w:r>
+      <w:r>
+        <w:rPr>
+          <w:rStyle w:val="NormalTok"/>
+        </w:rPr>
+        <w:t xml:space="preserve"> </w:t>
+      </w:r>
+      <w:r>
+        <w:rPr>
+          <w:rStyle w:val="FunctionTok"/>
+        </w:rPr>
+        <w:t xml:space="preserve">matrix</w:t>
+      </w:r>
+      <w:r>
+        <w:rPr>
+          <w:rStyle w:val="NormalTok"/>
+        </w:rPr>
+        <w:t xml:space="preserve">(</w:t>
+      </w:r>
+      <w:r>
+        <w:rPr>
+          <w:rStyle w:val="AttributeTok"/>
+        </w:rPr>
+        <w:t xml:space="preserve">data =</w:t>
+      </w:r>
+      <w:r>
+        <w:rPr>
+          <w:rStyle w:val="NormalTok"/>
+        </w:rPr>
+        <w:t xml:space="preserve"> </w:t>
+      </w:r>
+      <w:r>
+        <w:rPr>
+          <w:rStyle w:val="ConstantTok"/>
+        </w:rPr>
+        <w:t xml:space="preserve">NA</w:t>
+      </w:r>
+      <w:r>
+        <w:rPr>
+          <w:rStyle w:val="NormalTok"/>
+        </w:rPr>
+        <w:t xml:space="preserve">, </w:t>
+      </w:r>
+      <w:r>
+        <w:rPr>
+          <w:rStyle w:val="AttributeTok"/>
+        </w:rPr>
+        <w:t xml:space="preserve">nrow =</w:t>
+      </w:r>
+      <w:r>
+        <w:rPr>
+          <w:rStyle w:val="NormalTok"/>
+        </w:rPr>
+        <w:t xml:space="preserve"> nExaminees, </w:t>
+      </w:r>
+      <w:r>
+        <w:rPr>
+          <w:rStyle w:val="AttributeTok"/>
+        </w:rPr>
+        <w:t xml:space="preserve">ncol =</w:t>
+      </w:r>
+      <w:r>
+        <w:rPr>
+          <w:rStyle w:val="NormalTok"/>
+        </w:rPr>
+        <w:t xml:space="preserve"> nItems)</w:t>
+      </w:r>
+      <w:r>
+        <w:br/>
+      </w:r>
+      <w:r>
+        <w:rPr>
+          <w:rStyle w:val="FunctionTok"/>
+        </w:rPr>
+        <w:t xml:space="preserve">colnames</w:t>
+      </w:r>
+      <w:r>
+        <w:rPr>
+          <w:rStyle w:val="NormalTok"/>
+        </w:rPr>
+        <w:t xml:space="preserve">(dataMat) </w:t>
+      </w:r>
+      <w:r>
+        <w:rPr>
+          <w:rStyle w:val="OtherTok"/>
+        </w:rPr>
+        <w:t xml:space="preserve">=</w:t>
+      </w:r>
+      <w:r>
+        <w:rPr>
+          <w:rStyle w:val="NormalTok"/>
+        </w:rPr>
+        <w:t xml:space="preserve"> </w:t>
+      </w:r>
+      <w:r>
+        <w:rPr>
+          <w:rStyle w:val="FunctionTok"/>
+        </w:rPr>
+        <w:t xml:space="preserve">paste0</w:t>
+      </w:r>
+      <w:r>
+        <w:rPr>
+          <w:rStyle w:val="NormalTok"/>
+        </w:rPr>
+        <w:t xml:space="preserve">(</w:t>
+      </w:r>
+      <w:r>
+        <w:rPr>
+          <w:rStyle w:val="StringTok"/>
+        </w:rPr>
+        <w:t xml:space="preserve">"item"</w:t>
+      </w:r>
+      <w:r>
+        <w:rPr>
+          <w:rStyle w:val="NormalTok"/>
+        </w:rPr>
+        <w:t xml:space="preserve">, </w:t>
+      </w:r>
+      <w:r>
+        <w:rPr>
+          <w:rStyle w:val="DecValTok"/>
+        </w:rPr>
+        <w:t xml:space="preserve">1</w:t>
+      </w:r>
+      <w:r>
+        <w:rPr>
+          <w:rStyle w:val="SpecialCharTok"/>
+        </w:rPr>
+        <w:t xml:space="preserve">:</w:t>
+      </w:r>
+      <w:r>
+        <w:rPr>
+          <w:rStyle w:val="NormalTok"/>
+        </w:rPr>
+        <w:t xml:space="preserve">nItems)</w:t>
+      </w:r>
+      <w:r>
+        <w:br/>
+      </w:r>
+      <w:r>
+        <w:rPr>
+          <w:rStyle w:val="ControlFlowTok"/>
+        </w:rPr>
+        <w:t xml:space="preserve">for</w:t>
+      </w:r>
+      <w:r>
+        <w:rPr>
+          <w:rStyle w:val="NormalTok"/>
+        </w:rPr>
+        <w:t xml:space="preserve"> (item </w:t>
+      </w:r>
+      <w:r>
+        <w:rPr>
+          <w:rStyle w:val="ControlFlowTok"/>
+        </w:rPr>
+        <w:t xml:space="preserve">in</w:t>
+      </w:r>
+      <w:r>
+        <w:rPr>
+          <w:rStyle w:val="NormalTok"/>
+        </w:rPr>
+        <w:t xml:space="preserve"> </w:t>
+      </w:r>
+      <w:r>
+        <w:rPr>
+          <w:rStyle w:val="DecValTok"/>
+        </w:rPr>
+        <w:t xml:space="preserve">1</w:t>
+      </w:r>
+      <w:r>
+        <w:rPr>
+          <w:rStyle w:val="SpecialCharTok"/>
+        </w:rPr>
+        <w:t xml:space="preserve">:</w:t>
+      </w:r>
+      <w:r>
+        <w:rPr>
+          <w:rStyle w:val="NormalTok"/>
+        </w:rPr>
+        <w:t xml:space="preserve">nItems){</w:t>
+      </w:r>
+      <w:r>
+        <w:br/>
+      </w:r>
+      <w:r>
+        <w:rPr>
+          <w:rStyle w:val="NormalTok"/>
+        </w:rPr>
+        <w:t xml:space="preserve">    logit </w:t>
+      </w:r>
+      <w:r>
+        <w:rPr>
+          <w:rStyle w:val="OtherTok"/>
+        </w:rPr>
+        <w:t xml:space="preserve">=</w:t>
+      </w:r>
+      <w:r>
+        <w:rPr>
+          <w:rStyle w:val="NormalTok"/>
+        </w:rPr>
+        <w:t xml:space="preserve"> mu[item] </w:t>
+      </w:r>
+      <w:r>
+        <w:rPr>
+          <w:rStyle w:val="SpecialCharTok"/>
+        </w:rPr>
+        <w:t xml:space="preserve">+</w:t>
+      </w:r>
+      <w:r>
+        <w:rPr>
+          <w:rStyle w:val="NormalTok"/>
+        </w:rPr>
+        <w:t xml:space="preserve"> Qmatrix[item,</w:t>
+      </w:r>
+      <w:r>
+        <w:rPr>
+          <w:rStyle w:val="DecValTok"/>
+        </w:rPr>
+        <w:t xml:space="preserve">1</w:t>
+      </w:r>
+      <w:r>
+        <w:rPr>
+          <w:rStyle w:val="NormalTok"/>
+        </w:rPr>
+        <w:t xml:space="preserve">]</w:t>
+      </w:r>
+      <w:r>
+        <w:rPr>
+          <w:rStyle w:val="SpecialCharTok"/>
+        </w:rPr>
+        <w:t xml:space="preserve">*</w:t>
+      </w:r>
+      <w:r>
+        <w:rPr>
+          <w:rStyle w:val="NormalTok"/>
+        </w:rPr>
+        <w:t xml:space="preserve">lambda[item]</w:t>
+      </w:r>
+      <w:r>
+        <w:rPr>
+          <w:rStyle w:val="SpecialCharTok"/>
+        </w:rPr>
+        <w:t xml:space="preserve">*</w:t>
+      </w:r>
+      <w:r>
+        <w:rPr>
+          <w:rStyle w:val="NormalTok"/>
+        </w:rPr>
+        <w:t xml:space="preserve">theta[,</w:t>
+      </w:r>
+      <w:r>
+        <w:rPr>
+          <w:rStyle w:val="DecValTok"/>
+        </w:rPr>
+        <w:t xml:space="preserve">1</w:t>
+      </w:r>
+      <w:r>
+        <w:rPr>
+          <w:rStyle w:val="NormalTok"/>
+        </w:rPr>
+        <w:t xml:space="preserve">]</w:t>
+      </w:r>
+      <w:r>
+        <w:br/>
+      </w:r>
+      <w:r>
+        <w:rPr>
+          <w:rStyle w:val="NormalTok"/>
+        </w:rPr>
+        <w:t xml:space="preserve">    prob </w:t>
+      </w:r>
+      <w:r>
+        <w:rPr>
+          <w:rStyle w:val="OtherTok"/>
+        </w:rPr>
+        <w:t xml:space="preserve">=</w:t>
+      </w:r>
+      <w:r>
+        <w:rPr>
+          <w:rStyle w:val="NormalTok"/>
+        </w:rPr>
+        <w:t xml:space="preserve"> </w:t>
+      </w:r>
+      <w:r>
+        <w:rPr>
+          <w:rStyle w:val="FunctionTok"/>
+        </w:rPr>
+        <w:t xml:space="preserve">exp</w:t>
+      </w:r>
+      <w:r>
+        <w:rPr>
+          <w:rStyle w:val="NormalTok"/>
+        </w:rPr>
+        <w:t xml:space="preserve">(logit)</w:t>
+      </w:r>
+      <w:r>
+        <w:rPr>
+          <w:rStyle w:val="SpecialCharTok"/>
+        </w:rPr>
+        <w:t xml:space="preserve">/</w:t>
+      </w:r>
+      <w:r>
+        <w:rPr>
+          <w:rStyle w:val="NormalTok"/>
+        </w:rPr>
+        <w:t xml:space="preserve">(</w:t>
+      </w:r>
+      <w:r>
+        <w:rPr>
+          <w:rStyle w:val="DecValTok"/>
+        </w:rPr>
+        <w:t xml:space="preserve">1</w:t>
+      </w:r>
+      <w:r>
+        <w:rPr>
+          <w:rStyle w:val="SpecialCharTok"/>
+        </w:rPr>
+        <w:t xml:space="preserve">+</w:t>
+      </w:r>
+      <w:r>
+        <w:rPr>
+          <w:rStyle w:val="FunctionTok"/>
+        </w:rPr>
+        <w:t xml:space="preserve">exp</w:t>
+      </w:r>
+      <w:r>
+        <w:rPr>
+          <w:rStyle w:val="NormalTok"/>
+        </w:rPr>
+        <w:t xml:space="preserve">(logit))</w:t>
+      </w:r>
+      <w:r>
+        <w:br/>
+      </w:r>
+      <w:r>
+        <w:rPr>
+          <w:rStyle w:val="NormalTok"/>
+        </w:rPr>
+        <w:t xml:space="preserve">    dataMat[,item] </w:t>
+      </w:r>
+      <w:r>
+        <w:rPr>
+          <w:rStyle w:val="OtherTok"/>
+        </w:rPr>
+        <w:t xml:space="preserve">=</w:t>
+      </w:r>
+      <w:r>
+        <w:rPr>
+          <w:rStyle w:val="NormalTok"/>
+        </w:rPr>
+        <w:t xml:space="preserve"> </w:t>
+      </w:r>
+      <w:r>
+        <w:rPr>
+          <w:rStyle w:val="FunctionTok"/>
+        </w:rPr>
+        <w:t xml:space="preserve">rbinom</w:t>
+      </w:r>
+      <w:r>
+        <w:rPr>
+          <w:rStyle w:val="NormalTok"/>
+        </w:rPr>
+        <w:t xml:space="preserve">(</w:t>
+      </w:r>
+      <w:r>
+        <w:rPr>
+          <w:rStyle w:val="AttributeTok"/>
+        </w:rPr>
+        <w:t xml:space="preserve">n =</w:t>
+      </w:r>
+      <w:r>
+        <w:rPr>
+          <w:rStyle w:val="NormalTok"/>
+        </w:rPr>
+        <w:t xml:space="preserve"> nExaminees, </w:t>
+      </w:r>
+      <w:r>
+        <w:rPr>
+          <w:rStyle w:val="AttributeTok"/>
+        </w:rPr>
+        <w:t xml:space="preserve">size =</w:t>
+      </w:r>
+      <w:r>
+        <w:rPr>
+          <w:rStyle w:val="NormalTok"/>
+        </w:rPr>
+        <w:t xml:space="preserve"> </w:t>
+      </w:r>
+      <w:r>
+        <w:rPr>
+          <w:rStyle w:val="DecValTok"/>
+        </w:rPr>
+        <w:t xml:space="preserve">1</w:t>
+      </w:r>
+      <w:r>
+        <w:rPr>
+          <w:rStyle w:val="NormalTok"/>
+        </w:rPr>
+        <w:t xml:space="preserve">, </w:t>
+      </w:r>
+      <w:r>
+        <w:rPr>
+          <w:rStyle w:val="AttributeTok"/>
+        </w:rPr>
+        <w:t xml:space="preserve">prob =</w:t>
+      </w:r>
+      <w:r>
+        <w:rPr>
+          <w:rStyle w:val="NormalTok"/>
+        </w:rPr>
+        <w:t xml:space="preserve"> prob)</w:t>
+      </w:r>
+      <w:r>
+        <w:br/>
+      </w:r>
+      <w:r>
+        <w:rPr>
+          <w:rStyle w:val="NormalTok"/>
+        </w:rPr>
+        <w:t xml:space="preserve">}</w:t>
+      </w:r>
+      <w:r>
+        <w:br/>
+      </w:r>
+      <w:r>
+        <w:br/>
+      </w:r>
+      <w:r>
+        <w:rPr>
+          <w:rStyle w:val="ControlFlowTok"/>
+        </w:rPr>
+        <w:t xml:space="preserve">if</w:t>
+      </w:r>
+      <w:r>
+        <w:rPr>
+          <w:rStyle w:val="NormalTok"/>
+        </w:rPr>
+        <w:t xml:space="preserve"> (</w:t>
+      </w:r>
+      <w:r>
+        <w:rPr>
+          <w:rStyle w:val="SpecialCharTok"/>
+        </w:rPr>
+        <w:t xml:space="preserve">!</w:t>
+      </w:r>
+      <w:r>
+        <w:rPr>
+          <w:rStyle w:val="FunctionTok"/>
+        </w:rPr>
+        <w:t xml:space="preserve">require</w:t>
+      </w:r>
+      <w:r>
+        <w:rPr>
+          <w:rStyle w:val="NormalTok"/>
+        </w:rPr>
+        <w:t xml:space="preserve">(mirt)) </w:t>
+      </w:r>
+      <w:r>
+        <w:rPr>
+          <w:rStyle w:val="FunctionTok"/>
+        </w:rPr>
+        <w:t xml:space="preserve">install.packages</w:t>
+      </w:r>
+      <w:r>
+        <w:rPr>
+          <w:rStyle w:val="NormalTok"/>
+        </w:rPr>
+        <w:t xml:space="preserve">(</w:t>
+      </w:r>
+      <w:r>
+        <w:rPr>
+          <w:rStyle w:val="StringTok"/>
+        </w:rPr>
+        <w:t xml:space="preserve">"mirt"</w:t>
+      </w:r>
+      <w:r>
+        <w:rPr>
+          <w:rStyle w:val="NormalTok"/>
+        </w:rPr>
+        <w:t xml:space="preserve">)</w:t>
+      </w:r>
+      <w:r>
+        <w:br/>
+      </w:r>
+      <w:r>
+        <w:rPr>
+          <w:rStyle w:val="FunctionTok"/>
+        </w:rPr>
+        <w:t xml:space="preserve">library</w:t>
+      </w:r>
+      <w:r>
+        <w:rPr>
+          <w:rStyle w:val="NormalTok"/>
+        </w:rPr>
+        <w:t xml:space="preserve">(mirt)</w:t>
+      </w:r>
+      <w:r>
+        <w:br/>
+      </w:r>
+      <w:r>
+        <w:br/>
+      </w:r>
+      <w:r>
+        <w:rPr>
+          <w:rStyle w:val="NormalTok"/>
+        </w:rPr>
+        <w:t xml:space="preserve">Qmatrix2D </w:t>
+      </w:r>
+      <w:r>
+        <w:rPr>
+          <w:rStyle w:val="OtherTok"/>
+        </w:rPr>
+        <w:t xml:space="preserve">=</w:t>
+      </w:r>
+      <w:r>
+        <w:rPr>
+          <w:rStyle w:val="NormalTok"/>
+        </w:rPr>
+        <w:t xml:space="preserve"> </w:t>
+      </w:r>
+      <w:r>
+        <w:rPr>
+          <w:rStyle w:val="FunctionTok"/>
+        </w:rPr>
+        <w:t xml:space="preserve">matrix</w:t>
+      </w:r>
+      <w:r>
+        <w:rPr>
+          <w:rStyle w:val="NormalTok"/>
+        </w:rPr>
+        <w:t xml:space="preserve">(</w:t>
+      </w:r>
+      <w:r>
+        <w:rPr>
+          <w:rStyle w:val="AttributeTok"/>
+        </w:rPr>
+        <w:t xml:space="preserve">data =</w:t>
+      </w:r>
+      <w:r>
+        <w:rPr>
+          <w:rStyle w:val="NormalTok"/>
+        </w:rPr>
+        <w:t xml:space="preserve"> </w:t>
+      </w:r>
+      <w:r>
+        <w:rPr>
+          <w:rStyle w:val="DecValTok"/>
+        </w:rPr>
+        <w:t xml:space="preserve">0</w:t>
+      </w:r>
+      <w:r>
+        <w:rPr>
+          <w:rStyle w:val="NormalTok"/>
+        </w:rPr>
+        <w:t xml:space="preserve">, </w:t>
+      </w:r>
+      <w:r>
+        <w:rPr>
+          <w:rStyle w:val="AttributeTok"/>
+        </w:rPr>
+        <w:t xml:space="preserve">nrow =</w:t>
+      </w:r>
+      <w:r>
+        <w:rPr>
+          <w:rStyle w:val="NormalTok"/>
+        </w:rPr>
+        <w:t xml:space="preserve"> nItems, </w:t>
+      </w:r>
+      <w:r>
+        <w:rPr>
+          <w:rStyle w:val="AttributeTok"/>
+        </w:rPr>
+        <w:t xml:space="preserve">ncol =</w:t>
+      </w:r>
+      <w:r>
+        <w:rPr>
+          <w:rStyle w:val="NormalTok"/>
+        </w:rPr>
+        <w:t xml:space="preserve"> </w:t>
+      </w:r>
+      <w:r>
+        <w:rPr>
+          <w:rStyle w:val="DecValTok"/>
+        </w:rPr>
+        <w:t xml:space="preserve">2</w:t>
+      </w:r>
+      <w:r>
+        <w:rPr>
+          <w:rStyle w:val="NormalTok"/>
+        </w:rPr>
+        <w:t xml:space="preserve">)</w:t>
+      </w:r>
+      <w:r>
+        <w:br/>
+      </w:r>
+      <w:r>
+        <w:rPr>
+          <w:rStyle w:val="FunctionTok"/>
+        </w:rPr>
+        <w:t xml:space="preserve">colnames</w:t>
+      </w:r>
+      <w:r>
+        <w:rPr>
+          <w:rStyle w:val="NormalTok"/>
+        </w:rPr>
+        <w:t xml:space="preserve">(Qmatrix2D) </w:t>
+      </w:r>
+      <w:r>
+        <w:rPr>
+          <w:rStyle w:val="OtherTok"/>
+        </w:rPr>
+        <w:t xml:space="preserve">=</w:t>
+      </w:r>
+      <w:r>
+        <w:rPr>
+          <w:rStyle w:val="NormalTok"/>
+        </w:rPr>
+        <w:t xml:space="preserve"> </w:t>
+      </w:r>
+      <w:r>
+        <w:rPr>
+          <w:rStyle w:val="FunctionTok"/>
+        </w:rPr>
+        <w:t xml:space="preserve">paste0</w:t>
+      </w:r>
+      <w:r>
+        <w:rPr>
+          <w:rStyle w:val="NormalTok"/>
+        </w:rPr>
+        <w:t xml:space="preserve">(</w:t>
+      </w:r>
+      <w:r>
+        <w:rPr>
+          <w:rStyle w:val="StringTok"/>
+        </w:rPr>
+        <w:t xml:space="preserve">"theta"</w:t>
+      </w:r>
+      <w:r>
+        <w:rPr>
+          <w:rStyle w:val="NormalTok"/>
+        </w:rPr>
+        <w:t xml:space="preserve">, </w:t>
+      </w:r>
+      <w:r>
+        <w:rPr>
+          <w:rStyle w:val="DecValTok"/>
+        </w:rPr>
+        <w:t xml:space="preserve">1</w:t>
+      </w:r>
+      <w:r>
+        <w:rPr>
+          <w:rStyle w:val="SpecialCharTok"/>
+        </w:rPr>
+        <w:t xml:space="preserve">:</w:t>
+      </w:r>
+      <w:r>
+        <w:rPr>
+          <w:rStyle w:val="DecValTok"/>
+        </w:rPr>
+        <w:t xml:space="preserve">2</w:t>
+      </w:r>
+      <w:r>
+        <w:rPr>
+          <w:rStyle w:val="NormalTok"/>
+        </w:rPr>
+        <w:t xml:space="preserve">)</w:t>
+      </w:r>
+      <w:r>
+        <w:br/>
+      </w:r>
+      <w:r>
+        <w:rPr>
+          <w:rStyle w:val="FunctionTok"/>
+        </w:rPr>
+        <w:t xml:space="preserve">rownames</w:t>
+      </w:r>
+      <w:r>
+        <w:rPr>
+          <w:rStyle w:val="NormalTok"/>
+        </w:rPr>
+        <w:t xml:space="preserve">(Qmatrix2D) </w:t>
+      </w:r>
+      <w:r>
+        <w:rPr>
+          <w:rStyle w:val="OtherTok"/>
+        </w:rPr>
+        <w:t xml:space="preserve">=</w:t>
+      </w:r>
+      <w:r>
+        <w:rPr>
+          <w:rStyle w:val="NormalTok"/>
+        </w:rPr>
+        <w:t xml:space="preserve"> </w:t>
+      </w:r>
+      <w:r>
+        <w:rPr>
+          <w:rStyle w:val="FunctionTok"/>
+        </w:rPr>
+        <w:t xml:space="preserve">paste0</w:t>
+      </w:r>
+      <w:r>
+        <w:rPr>
+          <w:rStyle w:val="NormalTok"/>
+        </w:rPr>
+        <w:t xml:space="preserve">(</w:t>
+      </w:r>
+      <w:r>
+        <w:rPr>
+          <w:rStyle w:val="StringTok"/>
+        </w:rPr>
+        <w:t xml:space="preserve">"item"</w:t>
+      </w:r>
+      <w:r>
+        <w:rPr>
+          <w:rStyle w:val="NormalTok"/>
+        </w:rPr>
+        <w:t xml:space="preserve">, </w:t>
+      </w:r>
+      <w:r>
+        <w:rPr>
+          <w:rStyle w:val="DecValTok"/>
+        </w:rPr>
+        <w:t xml:space="preserve">1</w:t>
+      </w:r>
+      <w:r>
+        <w:rPr>
+          <w:rStyle w:val="SpecialCharTok"/>
+        </w:rPr>
+        <w:t xml:space="preserve">:</w:t>
+      </w:r>
+      <w:r>
+        <w:rPr>
+          <w:rStyle w:val="NormalTok"/>
+        </w:rPr>
+        <w:t xml:space="preserve">nItems)</w:t>
+      </w:r>
+      <w:r>
+        <w:br/>
+      </w:r>
+      <w:r>
+        <w:br/>
+      </w:r>
+      <w:r>
+        <w:rPr>
+          <w:rStyle w:val="NormalTok"/>
+        </w:rPr>
+        <w:t xml:space="preserve">Qmatrix2D[</w:t>
+      </w:r>
+      <w:r>
+        <w:rPr>
+          <w:rStyle w:val="DecValTok"/>
+        </w:rPr>
+        <w:t xml:space="preserve">1</w:t>
+      </w:r>
+      <w:r>
+        <w:rPr>
+          <w:rStyle w:val="SpecialCharTok"/>
+        </w:rPr>
+        <w:t xml:space="preserve">:</w:t>
+      </w:r>
+      <w:r>
+        <w:rPr>
+          <w:rStyle w:val="DecValTok"/>
+        </w:rPr>
         <w:t xml:space="preserve">5</w:t>
       </w:r>
       <w:r>
@@ -7965,7 +9229,7 @@
         <w:rPr>
           <w:rStyle w:val="NormalTok"/>
         </w:rPr>
-        <w:t xml:space="preserve">Qmatrix[</w:t>
+        <w:t xml:space="preserve">Qmatrix2D[</w:t>
       </w:r>
       <w:r>
         <w:rPr>
@@ -8031,7 +9295,328 @@
         <w:rPr>
           <w:rStyle w:val="NormalTok"/>
         </w:rPr>
-        <w:t xml:space="preserve">Qmatrix </w:t>
+        <w:t xml:space="preserve">COV </w:t>
+      </w:r>
+      <w:r>
+        <w:rPr>
+          <w:rStyle w:val="OtherTok"/>
+        </w:rPr>
+        <w:t xml:space="preserve">=</w:t>
+      </w:r>
+      <w:r>
+        <w:rPr>
+          <w:rStyle w:val="NormalTok"/>
+        </w:rPr>
+        <w:t xml:space="preserve"> </w:t>
+      </w:r>
+      <w:r>
+        <w:rPr>
+          <w:rStyle w:val="FunctionTok"/>
+        </w:rPr>
+        <w:t xml:space="preserve">matrix</w:t>
+      </w:r>
+      <w:r>
+        <w:rPr>
+          <w:rStyle w:val="NormalTok"/>
+        </w:rPr>
+        <w:t xml:space="preserve">(</w:t>
+      </w:r>
+      <w:r>
+        <w:rPr>
+          <w:rStyle w:val="FunctionTok"/>
+        </w:rPr>
+        <w:t xml:space="preserve">c</w:t>
+      </w:r>
+      <w:r>
+        <w:rPr>
+          <w:rStyle w:val="NormalTok"/>
+        </w:rPr>
+        <w:t xml:space="preserve">(</w:t>
+      </w:r>
+      <w:r>
+        <w:rPr>
+          <w:rStyle w:val="ConstantTok"/>
+        </w:rPr>
+        <w:t xml:space="preserve">FALSE</w:t>
+      </w:r>
+      <w:r>
+        <w:rPr>
+          <w:rStyle w:val="NormalTok"/>
+        </w:rPr>
+        <w:t xml:space="preserve">, </w:t>
+      </w:r>
+      <w:r>
+        <w:rPr>
+          <w:rStyle w:val="ConstantTok"/>
+        </w:rPr>
+        <w:t xml:space="preserve">TRUE</w:t>
+      </w:r>
+      <w:r>
+        <w:rPr>
+          <w:rStyle w:val="NormalTok"/>
+        </w:rPr>
+        <w:t xml:space="preserve">, </w:t>
+      </w:r>
+      <w:r>
+        <w:rPr>
+          <w:rStyle w:val="ConstantTok"/>
+        </w:rPr>
+        <w:t xml:space="preserve">TRUE</w:t>
+      </w:r>
+      <w:r>
+        <w:rPr>
+          <w:rStyle w:val="NormalTok"/>
+        </w:rPr>
+        <w:t xml:space="preserve">, </w:t>
+      </w:r>
+      <w:r>
+        <w:rPr>
+          <w:rStyle w:val="ConstantTok"/>
+        </w:rPr>
+        <w:t xml:space="preserve">FALSE</w:t>
+      </w:r>
+      <w:r>
+        <w:rPr>
+          <w:rStyle w:val="NormalTok"/>
+        </w:rPr>
+        <w:t xml:space="preserve">), </w:t>
+      </w:r>
+      <w:r>
+        <w:rPr>
+          <w:rStyle w:val="AttributeTok"/>
+        </w:rPr>
+        <w:t xml:space="preserve">nrow =</w:t>
+      </w:r>
+      <w:r>
+        <w:rPr>
+          <w:rStyle w:val="NormalTok"/>
+        </w:rPr>
+        <w:t xml:space="preserve"> </w:t>
+      </w:r>
+      <w:r>
+        <w:rPr>
+          <w:rStyle w:val="DecValTok"/>
+        </w:rPr>
+        <w:t xml:space="preserve">2</w:t>
+      </w:r>
+      <w:r>
+        <w:rPr>
+          <w:rStyle w:val="NormalTok"/>
+        </w:rPr>
+        <w:t xml:space="preserve">, </w:t>
+      </w:r>
+      <w:r>
+        <w:rPr>
+          <w:rStyle w:val="AttributeTok"/>
+        </w:rPr>
+        <w:t xml:space="preserve">ncol =</w:t>
+      </w:r>
+      <w:r>
+        <w:rPr>
+          <w:rStyle w:val="NormalTok"/>
+        </w:rPr>
+        <w:t xml:space="preserve"> </w:t>
+      </w:r>
+      <w:r>
+        <w:rPr>
+          <w:rStyle w:val="DecValTok"/>
+        </w:rPr>
+        <w:t xml:space="preserve">2</w:t>
+      </w:r>
+      <w:r>
+        <w:rPr>
+          <w:rStyle w:val="NormalTok"/>
+        </w:rPr>
+        <w:t xml:space="preserve">)</w:t>
+      </w:r>
+      <w:r>
+        <w:br/>
+      </w:r>
+      <w:r>
+        <w:br/>
+      </w:r>
+      <w:r>
+        <w:rPr>
+          <w:rStyle w:val="NormalTok"/>
+        </w:rPr>
+        <w:t xml:space="preserve">underIdentifiedModel </w:t>
+      </w:r>
+      <w:r>
+        <w:rPr>
+          <w:rStyle w:val="OtherTok"/>
+        </w:rPr>
+        <w:t xml:space="preserve">=</w:t>
+      </w:r>
+      <w:r>
+        <w:rPr>
+          <w:rStyle w:val="NormalTok"/>
+        </w:rPr>
+        <w:t xml:space="preserve"> </w:t>
+      </w:r>
+      <w:r>
+        <w:rPr>
+          <w:rStyle w:val="FunctionTok"/>
+        </w:rPr>
+        <w:t xml:space="preserve">mirt</w:t>
+      </w:r>
+      <w:r>
+        <w:rPr>
+          <w:rStyle w:val="NormalTok"/>
+        </w:rPr>
+        <w:t xml:space="preserve">(</w:t>
+      </w:r>
+      <w:r>
+        <w:rPr>
+          <w:rStyle w:val="AttributeTok"/>
+        </w:rPr>
+        <w:t xml:space="preserve">data =</w:t>
+      </w:r>
+      <w:r>
+        <w:rPr>
+          <w:rStyle w:val="NormalTok"/>
+        </w:rPr>
+        <w:t xml:space="preserve"> dataMat, </w:t>
+      </w:r>
+      <w:r>
+        <w:rPr>
+          <w:rStyle w:val="AttributeTok"/>
+        </w:rPr>
+        <w:t xml:space="preserve">model =</w:t>
+      </w:r>
+      <w:r>
+        <w:rPr>
+          <w:rStyle w:val="NormalTok"/>
+        </w:rPr>
+        <w:t xml:space="preserve"> </w:t>
+      </w:r>
+      <w:r>
+        <w:rPr>
+          <w:rStyle w:val="FunctionTok"/>
+        </w:rPr>
+        <w:t xml:space="preserve">mirt.model</w:t>
+      </w:r>
+      <w:r>
+        <w:rPr>
+          <w:rStyle w:val="NormalTok"/>
+        </w:rPr>
+        <w:t xml:space="preserve">(</w:t>
+      </w:r>
+      <w:r>
+        <w:rPr>
+          <w:rStyle w:val="AttributeTok"/>
+        </w:rPr>
+        <w:t xml:space="preserve">input=</w:t>
+      </w:r>
+      <w:r>
+        <w:rPr>
+          <w:rStyle w:val="NormalTok"/>
+        </w:rPr>
+        <w:t xml:space="preserve">Qmatrix2D, </w:t>
+      </w:r>
+      <w:r>
+        <w:rPr>
+          <w:rStyle w:val="AttributeTok"/>
+        </w:rPr>
+        <w:t xml:space="preserve">COV=</w:t>
+      </w:r>
+      <w:r>
+        <w:rPr>
+          <w:rStyle w:val="NormalTok"/>
+        </w:rPr>
+        <w:t xml:space="preserve">COV), </w:t>
+      </w:r>
+      <w:r>
+        <w:rPr>
+          <w:rStyle w:val="AttributeTok"/>
+        </w:rPr>
+        <w:t xml:space="preserve">itemtype =</w:t>
+      </w:r>
+      <w:r>
+        <w:rPr>
+          <w:rStyle w:val="NormalTok"/>
+        </w:rPr>
+        <w:t xml:space="preserve"> </w:t>
+      </w:r>
+      <w:r>
+        <w:rPr>
+          <w:rStyle w:val="StringTok"/>
+        </w:rPr>
+        <w:t xml:space="preserve">"2PL"</w:t>
+      </w:r>
+      <w:r>
+        <w:rPr>
+          <w:rStyle w:val="NormalTok"/>
+        </w:rPr>
+        <w:t xml:space="preserve">, </w:t>
+      </w:r>
+      <w:r>
+        <w:rPr>
+          <w:rStyle w:val="AttributeTok"/>
+        </w:rPr>
+        <w:t xml:space="preserve">SE =</w:t>
+      </w:r>
+      <w:r>
+        <w:rPr>
+          <w:rStyle w:val="NormalTok"/>
+        </w:rPr>
+        <w:t xml:space="preserve"> </w:t>
+      </w:r>
+      <w:r>
+        <w:rPr>
+          <w:rStyle w:val="ConstantTok"/>
+        </w:rPr>
+        <w:t xml:space="preserve">TRUE</w:t>
+      </w:r>
+      <w:r>
+        <w:rPr>
+          <w:rStyle w:val="NormalTok"/>
+        </w:rPr>
+        <w:t xml:space="preserve">, </w:t>
+      </w:r>
+      <w:r>
+        <w:rPr>
+          <w:rStyle w:val="AttributeTok"/>
+        </w:rPr>
+        <w:t xml:space="preserve">verbose=</w:t>
+      </w:r>
+      <w:r>
+        <w:rPr>
+          <w:rStyle w:val="ConstantTok"/>
+        </w:rPr>
+        <w:t xml:space="preserve">FALSE</w:t>
+      </w:r>
+      <w:r>
+        <w:rPr>
+          <w:rStyle w:val="NormalTok"/>
+        </w:rPr>
+        <w:t xml:space="preserve">)</w:t>
+      </w:r>
+      <w:r>
+        <w:br/>
+      </w:r>
+      <w:r>
+        <w:rPr>
+          <w:rStyle w:val="FunctionTok"/>
+        </w:rPr>
+        <w:t xml:space="preserve">coef</w:t>
+      </w:r>
+      <w:r>
+        <w:rPr>
+          <w:rStyle w:val="NormalTok"/>
+        </w:rPr>
+        <w:t xml:space="preserve">(underIdentifiedModel)</w:t>
+      </w:r>
+      <w:r>
+        <w:rPr>
+          <w:rStyle w:val="SpecialCharTok"/>
+        </w:rPr>
+        <w:t xml:space="preserve">$</w:t>
+      </w:r>
+      <w:r>
+        <w:rPr>
+          <w:rStyle w:val="NormalTok"/>
+        </w:rPr>
+        <w:t xml:space="preserve">GroupPars</w:t>
       </w:r>
     </w:p>
     <w:p>
@@ -8042,7 +9627,7 @@
         <w:rPr>
           <w:rStyle w:val="VerbatimChar"/>
         </w:rPr>
-        <w:t xml:space="preserve">      [,1] [,2]</w:t>
+        <w:t xml:space="preserve">        MEAN_1 MEAN_2 COV_11      COV_21 COV_22</w:t>
       </w:r>
       <w:r>
         <w:br/>
@@ -8051,7 +9636,7 @@
         <w:rPr>
           <w:rStyle w:val="VerbatimChar"/>
         </w:rPr>
-        <w:t xml:space="preserve"> [1,]    1    0</w:t>
+        <w:t xml:space="preserve">par          0      0      1 -0.48212415      1</w:t>
       </w:r>
       <w:r>
         <w:br/>
@@ -8060,7 +9645,7 @@
         <w:rPr>
           <w:rStyle w:val="VerbatimChar"/>
         </w:rPr>
-        <w:t xml:space="preserve"> [2,]    1    0</w:t>
+        <w:t xml:space="preserve">CI_2.5      NA     NA     NA -1.03327203     NA</w:t>
       </w:r>
       <w:r>
         <w:br/>
@@ -8069,8 +9654,24 @@
         <w:rPr>
           <w:rStyle w:val="VerbatimChar"/>
         </w:rPr>
-        <w:t xml:space="preserve"> [3,]    1    0</w:t>
-      </w:r>
+        <w:t xml:space="preserve">CI_97.5     NA     NA     NA  0.06902374     NA</w:t>
+      </w:r>
+    </w:p>
+    <w:p>
+      <w:pPr>
+        <w:pStyle w:val="SourceCode"/>
+      </w:pPr>
+      <w:r>
+        <w:rPr>
+          <w:rStyle w:val="NormalTok"/>
+        </w:rPr>
+        <w:t xml:space="preserve">underIdentifiedModel</w:t>
+      </w:r>
+    </w:p>
+    <w:p>
+      <w:pPr>
+        <w:pStyle w:val="SourceCode"/>
+      </w:pPr>
       <w:r>
         <w:br/>
       </w:r>
@@ -8078,7 +9679,7 @@
         <w:rPr>
           <w:rStyle w:val="VerbatimChar"/>
         </w:rPr>
-        <w:t xml:space="preserve"> [4,]    1    0</w:t>
+        <w:t xml:space="preserve">Call:</w:t>
       </w:r>
       <w:r>
         <w:br/>
@@ -8087,7 +9688,7 @@
         <w:rPr>
           <w:rStyle w:val="VerbatimChar"/>
         </w:rPr>
-        <w:t xml:space="preserve"> [5,]    1    0</w:t>
+        <w:t xml:space="preserve">mirt(data = dataMat, model = mirt.model(input = Qmatrix2D, COV = COV), </w:t>
       </w:r>
       <w:r>
         <w:br/>
@@ -8096,7 +9697,10 @@
         <w:rPr>
           <w:rStyle w:val="VerbatimChar"/>
         </w:rPr>
-        <w:t xml:space="preserve"> [6,]    0    1</w:t>
+        <w:t xml:space="preserve">    itemtype = "2PL", SE = TRUE, verbose = FALSE)</w:t>
+      </w:r>
+      <w:r>
+        <w:br/>
       </w:r>
       <w:r>
         <w:br/>
@@ -8105,7 +9709,7 @@
         <w:rPr>
           <w:rStyle w:val="VerbatimChar"/>
         </w:rPr>
-        <w:t xml:space="preserve"> [7,]    0    1</w:t>
+        <w:t xml:space="preserve">Full-information item factor analysis with 2 factor(s).</w:t>
       </w:r>
       <w:r>
         <w:br/>
@@ -8114,7 +9718,7 @@
         <w:rPr>
           <w:rStyle w:val="VerbatimChar"/>
         </w:rPr>
-        <w:t xml:space="preserve"> [8,]    0    1</w:t>
+        <w:t xml:space="preserve">Converged within 1e-04 tolerance after 246 EM iterations.</w:t>
       </w:r>
       <w:r>
         <w:br/>
@@ -8123,7 +9727,7 @@
         <w:rPr>
           <w:rStyle w:val="VerbatimChar"/>
         </w:rPr>
-        <w:t xml:space="preserve"> [9,]    0    1</w:t>
+        <w:t xml:space="preserve">mirt version: 1.38.1 </w:t>
       </w:r>
       <w:r>
         <w:br/>
@@ -8132,1568 +9736,16 @@
         <w:rPr>
           <w:rStyle w:val="VerbatimChar"/>
         </w:rPr>
-        <w:t xml:space="preserve">[10,]    0    1</w:t>
-      </w:r>
-    </w:p>
-    <w:p>
-      <w:pPr>
-        <w:pStyle w:val="SourceCode"/>
-      </w:pPr>
-      <w:r>
-        <w:rPr>
-          <w:rStyle w:val="CommentTok"/>
-        </w:rPr>
-        <w:t xml:space="preserve"># generate item intercepts</w:t>
-      </w:r>
-      <w:r>
-        <w:br/>
-      </w:r>
-      <w:r>
-        <w:rPr>
-          <w:rStyle w:val="NormalTok"/>
-        </w:rPr>
-        <w:t xml:space="preserve">mu </w:t>
-      </w:r>
-      <w:r>
-        <w:rPr>
-          <w:rStyle w:val="OtherTok"/>
-        </w:rPr>
-        <w:t xml:space="preserve">=</w:t>
-      </w:r>
-      <w:r>
-        <w:rPr>
-          <w:rStyle w:val="NormalTok"/>
-        </w:rPr>
-        <w:t xml:space="preserve"> </w:t>
-      </w:r>
-      <w:r>
-        <w:rPr>
-          <w:rStyle w:val="FunctionTok"/>
-        </w:rPr>
-        <w:t xml:space="preserve">rnorm</w:t>
-      </w:r>
-      <w:r>
-        <w:rPr>
-          <w:rStyle w:val="NormalTok"/>
-        </w:rPr>
-        <w:t xml:space="preserve">(</w:t>
-      </w:r>
-      <w:r>
-        <w:rPr>
-          <w:rStyle w:val="AttributeTok"/>
-        </w:rPr>
-        <w:t xml:space="preserve">n =</w:t>
-      </w:r>
-      <w:r>
-        <w:rPr>
-          <w:rStyle w:val="NormalTok"/>
-        </w:rPr>
-        <w:t xml:space="preserve"> nItems, </w:t>
-      </w:r>
-      <w:r>
-        <w:rPr>
-          <w:rStyle w:val="AttributeTok"/>
-        </w:rPr>
-        <w:t xml:space="preserve">mean =</w:t>
-      </w:r>
-      <w:r>
-        <w:rPr>
-          <w:rStyle w:val="NormalTok"/>
-        </w:rPr>
-        <w:t xml:space="preserve"> </w:t>
-      </w:r>
-      <w:r>
-        <w:rPr>
-          <w:rStyle w:val="DecValTok"/>
-        </w:rPr>
-        <w:t xml:space="preserve">0</w:t>
-      </w:r>
-      <w:r>
-        <w:rPr>
-          <w:rStyle w:val="NormalTok"/>
-        </w:rPr>
-        <w:t xml:space="preserve">, </w:t>
-      </w:r>
-      <w:r>
-        <w:rPr>
-          <w:rStyle w:val="AttributeTok"/>
-        </w:rPr>
-        <w:t xml:space="preserve">sd =</w:t>
-      </w:r>
-      <w:r>
-        <w:rPr>
-          <w:rStyle w:val="NormalTok"/>
-        </w:rPr>
-        <w:t xml:space="preserve"> </w:t>
-      </w:r>
-      <w:r>
-        <w:rPr>
-          <w:rStyle w:val="DecValTok"/>
-        </w:rPr>
-        <w:t xml:space="preserve">1</w:t>
-      </w:r>
-      <w:r>
-        <w:rPr>
-          <w:rStyle w:val="NormalTok"/>
-        </w:rPr>
-        <w:t xml:space="preserve">)</w:t>
-      </w:r>
-      <w:r>
-        <w:br/>
-      </w:r>
-      <w:r>
-        <w:br/>
-      </w:r>
-      <w:r>
-        <w:rPr>
-          <w:rStyle w:val="CommentTok"/>
-        </w:rPr>
-        <w:t xml:space="preserve"># generate item slopes</w:t>
-      </w:r>
-      <w:r>
-        <w:br/>
-      </w:r>
-      <w:r>
-        <w:rPr>
-          <w:rStyle w:val="NormalTok"/>
-        </w:rPr>
-        <w:t xml:space="preserve">lambda </w:t>
-      </w:r>
-      <w:r>
-        <w:rPr>
-          <w:rStyle w:val="OtherTok"/>
-        </w:rPr>
-        <w:t xml:space="preserve">=</w:t>
-      </w:r>
-      <w:r>
-        <w:rPr>
-          <w:rStyle w:val="NormalTok"/>
-        </w:rPr>
-        <w:t xml:space="preserve"> </w:t>
-      </w:r>
-      <w:r>
-        <w:rPr>
-          <w:rStyle w:val="FunctionTok"/>
-        </w:rPr>
-        <w:t xml:space="preserve">rlnorm</w:t>
-      </w:r>
-      <w:r>
-        <w:rPr>
-          <w:rStyle w:val="NormalTok"/>
-        </w:rPr>
-        <w:t xml:space="preserve">(</w:t>
-      </w:r>
-      <w:r>
-        <w:rPr>
-          <w:rStyle w:val="AttributeTok"/>
-        </w:rPr>
-        <w:t xml:space="preserve">n =</w:t>
-      </w:r>
-      <w:r>
-        <w:rPr>
-          <w:rStyle w:val="NormalTok"/>
-        </w:rPr>
-        <w:t xml:space="preserve"> nItems, </w:t>
-      </w:r>
-      <w:r>
-        <w:rPr>
-          <w:rStyle w:val="AttributeTok"/>
-        </w:rPr>
-        <w:t xml:space="preserve">mean =</w:t>
-      </w:r>
-      <w:r>
-        <w:rPr>
-          <w:rStyle w:val="NormalTok"/>
-        </w:rPr>
-        <w:t xml:space="preserve"> </w:t>
-      </w:r>
-      <w:r>
-        <w:rPr>
-          <w:rStyle w:val="DecValTok"/>
-        </w:rPr>
-        <w:t xml:space="preserve">0</w:t>
-      </w:r>
-      <w:r>
-        <w:rPr>
-          <w:rStyle w:val="NormalTok"/>
-        </w:rPr>
-        <w:t xml:space="preserve">, </w:t>
-      </w:r>
-      <w:r>
-        <w:rPr>
-          <w:rStyle w:val="AttributeTok"/>
-        </w:rPr>
-        <w:t xml:space="preserve">sd =</w:t>
-      </w:r>
-      <w:r>
-        <w:rPr>
-          <w:rStyle w:val="NormalTok"/>
-        </w:rPr>
-        <w:t xml:space="preserve"> </w:t>
-      </w:r>
-      <w:r>
-        <w:rPr>
-          <w:rStyle w:val="DecValTok"/>
-        </w:rPr>
-        <w:t xml:space="preserve">1</w:t>
-      </w:r>
-      <w:r>
-        <w:rPr>
-          <w:rStyle w:val="NormalTok"/>
-        </w:rPr>
-        <w:t xml:space="preserve">)</w:t>
-      </w:r>
-      <w:r>
-        <w:br/>
-      </w:r>
-      <w:r>
-        <w:br/>
-      </w:r>
-      <w:r>
-        <w:rPr>
-          <w:rStyle w:val="CommentTok"/>
-        </w:rPr>
-        <w:t xml:space="preserve"># uncorrelated univariate normal</w:t>
-      </w:r>
-      <w:r>
-        <w:br/>
-      </w:r>
-      <w:r>
-        <w:rPr>
-          <w:rStyle w:val="NormalTok"/>
-        </w:rPr>
-        <w:t xml:space="preserve">thetaZ </w:t>
-      </w:r>
-      <w:r>
-        <w:rPr>
-          <w:rStyle w:val="OtherTok"/>
-        </w:rPr>
-        <w:t xml:space="preserve">=</w:t>
-      </w:r>
-      <w:r>
-        <w:rPr>
-          <w:rStyle w:val="NormalTok"/>
-        </w:rPr>
-        <w:t xml:space="preserve"> </w:t>
-      </w:r>
-      <w:r>
-        <w:rPr>
-          <w:rStyle w:val="FunctionTok"/>
-        </w:rPr>
-        <w:t xml:space="preserve">matrix</w:t>
-      </w:r>
-      <w:r>
-        <w:rPr>
-          <w:rStyle w:val="NormalTok"/>
-        </w:rPr>
-        <w:t xml:space="preserve">(</w:t>
-      </w:r>
-      <w:r>
-        <w:rPr>
-          <w:rStyle w:val="AttributeTok"/>
-        </w:rPr>
-        <w:t xml:space="preserve">data =</w:t>
-      </w:r>
-      <w:r>
-        <w:rPr>
-          <w:rStyle w:val="NormalTok"/>
-        </w:rPr>
-        <w:t xml:space="preserve"> </w:t>
-      </w:r>
-      <w:r>
-        <w:rPr>
-          <w:rStyle w:val="DecValTok"/>
-        </w:rPr>
-        <w:t xml:space="preserve">0</w:t>
-      </w:r>
-      <w:r>
-        <w:rPr>
-          <w:rStyle w:val="NormalTok"/>
-        </w:rPr>
-        <w:t xml:space="preserve">, </w:t>
-      </w:r>
-      <w:r>
-        <w:rPr>
-          <w:rStyle w:val="AttributeTok"/>
-        </w:rPr>
-        <w:t xml:space="preserve">nrow =</w:t>
-      </w:r>
-      <w:r>
-        <w:rPr>
-          <w:rStyle w:val="NormalTok"/>
-        </w:rPr>
-        <w:t xml:space="preserve"> nExaminees, </w:t>
-      </w:r>
-      <w:r>
-        <w:rPr>
-          <w:rStyle w:val="AttributeTok"/>
-        </w:rPr>
-        <w:t xml:space="preserve">ncol =</w:t>
-      </w:r>
-      <w:r>
-        <w:rPr>
-          <w:rStyle w:val="NormalTok"/>
-        </w:rPr>
-        <w:t xml:space="preserve"> nFactors)</w:t>
-      </w:r>
-      <w:r>
-        <w:br/>
-      </w:r>
-      <w:r>
-        <w:br/>
-      </w:r>
-      <w:r>
-        <w:rPr>
-          <w:rStyle w:val="NormalTok"/>
-        </w:rPr>
-        <w:t xml:space="preserve">theta </w:t>
-      </w:r>
-      <w:r>
-        <w:rPr>
-          <w:rStyle w:val="OtherTok"/>
-        </w:rPr>
-        <w:t xml:space="preserve">=</w:t>
-      </w:r>
-      <w:r>
-        <w:rPr>
-          <w:rStyle w:val="NormalTok"/>
-        </w:rPr>
-        <w:t xml:space="preserve"> thetaZ</w:t>
-      </w:r>
-      <w:r>
-        <w:br/>
-      </w:r>
-      <w:r>
-        <w:br/>
-      </w:r>
-      <w:r>
-        <w:rPr>
-          <w:rStyle w:val="CommentTok"/>
-        </w:rPr>
-        <w:t xml:space="preserve"># generate data </w:t>
-      </w:r>
-      <w:r>
-        <w:br/>
-      </w:r>
-      <w:r>
-        <w:rPr>
-          <w:rStyle w:val="NormalTok"/>
-        </w:rPr>
-        <w:t xml:space="preserve">dataMat </w:t>
-      </w:r>
-      <w:r>
-        <w:rPr>
-          <w:rStyle w:val="OtherTok"/>
-        </w:rPr>
-        <w:t xml:space="preserve">=</w:t>
-      </w:r>
-      <w:r>
-        <w:rPr>
-          <w:rStyle w:val="NormalTok"/>
-        </w:rPr>
-        <w:t xml:space="preserve"> </w:t>
-      </w:r>
-      <w:r>
-        <w:rPr>
-          <w:rStyle w:val="FunctionTok"/>
-        </w:rPr>
-        <w:t xml:space="preserve">matrix</w:t>
-      </w:r>
-      <w:r>
-        <w:rPr>
-          <w:rStyle w:val="NormalTok"/>
-        </w:rPr>
-        <w:t xml:space="preserve">(</w:t>
-      </w:r>
-      <w:r>
-        <w:rPr>
-          <w:rStyle w:val="AttributeTok"/>
-        </w:rPr>
-        <w:t xml:space="preserve">data =</w:t>
-      </w:r>
-      <w:r>
-        <w:rPr>
-          <w:rStyle w:val="NormalTok"/>
-        </w:rPr>
-        <w:t xml:space="preserve"> </w:t>
-      </w:r>
-      <w:r>
-        <w:rPr>
-          <w:rStyle w:val="ConstantTok"/>
-        </w:rPr>
-        <w:t xml:space="preserve">NA</w:t>
-      </w:r>
-      <w:r>
-        <w:rPr>
-          <w:rStyle w:val="NormalTok"/>
-        </w:rPr>
-        <w:t xml:space="preserve">, </w:t>
-      </w:r>
-      <w:r>
-        <w:rPr>
-          <w:rStyle w:val="AttributeTok"/>
-        </w:rPr>
-        <w:t xml:space="preserve">nrow =</w:t>
-      </w:r>
-      <w:r>
-        <w:rPr>
-          <w:rStyle w:val="NormalTok"/>
-        </w:rPr>
-        <w:t xml:space="preserve"> nExaminees, </w:t>
-      </w:r>
-      <w:r>
-        <w:rPr>
-          <w:rStyle w:val="AttributeTok"/>
-        </w:rPr>
-        <w:t xml:space="preserve">ncol =</w:t>
-      </w:r>
-      <w:r>
-        <w:rPr>
-          <w:rStyle w:val="NormalTok"/>
-        </w:rPr>
-        <w:t xml:space="preserve"> nItems)</w:t>
-      </w:r>
-      <w:r>
-        <w:br/>
-      </w:r>
-      <w:r>
-        <w:rPr>
-          <w:rStyle w:val="FunctionTok"/>
-        </w:rPr>
-        <w:t xml:space="preserve">colnames</w:t>
-      </w:r>
-      <w:r>
-        <w:rPr>
-          <w:rStyle w:val="NormalTok"/>
-        </w:rPr>
-        <w:t xml:space="preserve">(dataMat) </w:t>
-      </w:r>
-      <w:r>
-        <w:rPr>
-          <w:rStyle w:val="OtherTok"/>
-        </w:rPr>
-        <w:t xml:space="preserve">=</w:t>
-      </w:r>
-      <w:r>
-        <w:rPr>
-          <w:rStyle w:val="NormalTok"/>
-        </w:rPr>
-        <w:t xml:space="preserve"> </w:t>
-      </w:r>
-      <w:r>
-        <w:rPr>
-          <w:rStyle w:val="FunctionTok"/>
-        </w:rPr>
-        <w:t xml:space="preserve">paste0</w:t>
-      </w:r>
-      <w:r>
-        <w:rPr>
-          <w:rStyle w:val="NormalTok"/>
-        </w:rPr>
-        <w:t xml:space="preserve">(</w:t>
-      </w:r>
-      <w:r>
-        <w:rPr>
-          <w:rStyle w:val="StringTok"/>
-        </w:rPr>
-        <w:t xml:space="preserve">"item"</w:t>
-      </w:r>
-      <w:r>
-        <w:rPr>
-          <w:rStyle w:val="NormalTok"/>
-        </w:rPr>
-        <w:t xml:space="preserve">, </w:t>
-      </w:r>
-      <w:r>
-        <w:rPr>
-          <w:rStyle w:val="DecValTok"/>
-        </w:rPr>
-        <w:t xml:space="preserve">1</w:t>
-      </w:r>
-      <w:r>
-        <w:rPr>
-          <w:rStyle w:val="SpecialCharTok"/>
-        </w:rPr>
-        <w:t xml:space="preserve">:</w:t>
-      </w:r>
-      <w:r>
-        <w:rPr>
-          <w:rStyle w:val="NormalTok"/>
-        </w:rPr>
-        <w:t xml:space="preserve">nItems)</w:t>
-      </w:r>
-      <w:r>
-        <w:br/>
-      </w:r>
-      <w:r>
-        <w:rPr>
-          <w:rStyle w:val="ControlFlowTok"/>
-        </w:rPr>
-        <w:t xml:space="preserve">for</w:t>
-      </w:r>
-      <w:r>
-        <w:rPr>
-          <w:rStyle w:val="NormalTok"/>
-        </w:rPr>
-        <w:t xml:space="preserve"> (item </w:t>
-      </w:r>
-      <w:r>
-        <w:rPr>
-          <w:rStyle w:val="ControlFlowTok"/>
-        </w:rPr>
-        <w:t xml:space="preserve">in</w:t>
-      </w:r>
-      <w:r>
-        <w:rPr>
-          <w:rStyle w:val="NormalTok"/>
-        </w:rPr>
-        <w:t xml:space="preserve"> </w:t>
-      </w:r>
-      <w:r>
-        <w:rPr>
-          <w:rStyle w:val="DecValTok"/>
-        </w:rPr>
-        <w:t xml:space="preserve">1</w:t>
-      </w:r>
-      <w:r>
-        <w:rPr>
-          <w:rStyle w:val="SpecialCharTok"/>
-        </w:rPr>
-        <w:t xml:space="preserve">:</w:t>
-      </w:r>
-      <w:r>
-        <w:rPr>
-          <w:rStyle w:val="NormalTok"/>
-        </w:rPr>
-        <w:t xml:space="preserve">nItems){</w:t>
-      </w:r>
-      <w:r>
-        <w:br/>
-      </w:r>
-      <w:r>
-        <w:rPr>
-          <w:rStyle w:val="NormalTok"/>
-        </w:rPr>
-        <w:t xml:space="preserve">    logit </w:t>
-      </w:r>
-      <w:r>
-        <w:rPr>
-          <w:rStyle w:val="OtherTok"/>
-        </w:rPr>
-        <w:t xml:space="preserve">=</w:t>
-      </w:r>
-      <w:r>
-        <w:rPr>
-          <w:rStyle w:val="NormalTok"/>
-        </w:rPr>
-        <w:t xml:space="preserve"> mu[item] </w:t>
-      </w:r>
-      <w:r>
-        <w:rPr>
-          <w:rStyle w:val="SpecialCharTok"/>
-        </w:rPr>
-        <w:t xml:space="preserve">+</w:t>
-      </w:r>
-      <w:r>
-        <w:rPr>
-          <w:rStyle w:val="NormalTok"/>
-        </w:rPr>
-        <w:t xml:space="preserve"> Qmatrix[item,</w:t>
-      </w:r>
-      <w:r>
-        <w:rPr>
-          <w:rStyle w:val="DecValTok"/>
-        </w:rPr>
-        <w:t xml:space="preserve">1</w:t>
-      </w:r>
-      <w:r>
-        <w:rPr>
-          <w:rStyle w:val="NormalTok"/>
-        </w:rPr>
-        <w:t xml:space="preserve">]</w:t>
-      </w:r>
-      <w:r>
-        <w:rPr>
-          <w:rStyle w:val="SpecialCharTok"/>
-        </w:rPr>
-        <w:t xml:space="preserve">*</w:t>
-      </w:r>
-      <w:r>
-        <w:rPr>
-          <w:rStyle w:val="NormalTok"/>
-        </w:rPr>
-        <w:t xml:space="preserve">lambda[item]</w:t>
-      </w:r>
-      <w:r>
-        <w:rPr>
-          <w:rStyle w:val="SpecialCharTok"/>
-        </w:rPr>
-        <w:t xml:space="preserve">*</w:t>
-      </w:r>
-      <w:r>
-        <w:rPr>
-          <w:rStyle w:val="NormalTok"/>
-        </w:rPr>
-        <w:t xml:space="preserve">theta[,</w:t>
-      </w:r>
-      <w:r>
-        <w:rPr>
-          <w:rStyle w:val="DecValTok"/>
-        </w:rPr>
-        <w:t xml:space="preserve">1</w:t>
-      </w:r>
-      <w:r>
-        <w:rPr>
-          <w:rStyle w:val="NormalTok"/>
-        </w:rPr>
-        <w:t xml:space="preserve">]</w:t>
-      </w:r>
-      <w:r>
-        <w:br/>
-      </w:r>
-      <w:r>
-        <w:rPr>
-          <w:rStyle w:val="NormalTok"/>
-        </w:rPr>
-        <w:t xml:space="preserve">    prob </w:t>
-      </w:r>
-      <w:r>
-        <w:rPr>
-          <w:rStyle w:val="OtherTok"/>
-        </w:rPr>
-        <w:t xml:space="preserve">=</w:t>
-      </w:r>
-      <w:r>
-        <w:rPr>
-          <w:rStyle w:val="NormalTok"/>
-        </w:rPr>
-        <w:t xml:space="preserve"> </w:t>
-      </w:r>
-      <w:r>
-        <w:rPr>
-          <w:rStyle w:val="FunctionTok"/>
-        </w:rPr>
-        <w:t xml:space="preserve">exp</w:t>
-      </w:r>
-      <w:r>
-        <w:rPr>
-          <w:rStyle w:val="NormalTok"/>
-        </w:rPr>
-        <w:t xml:space="preserve">(logit)</w:t>
-      </w:r>
-      <w:r>
-        <w:rPr>
-          <w:rStyle w:val="SpecialCharTok"/>
-        </w:rPr>
-        <w:t xml:space="preserve">/</w:t>
-      </w:r>
-      <w:r>
-        <w:rPr>
-          <w:rStyle w:val="NormalTok"/>
-        </w:rPr>
-        <w:t xml:space="preserve">(</w:t>
-      </w:r>
-      <w:r>
-        <w:rPr>
-          <w:rStyle w:val="DecValTok"/>
-        </w:rPr>
-        <w:t xml:space="preserve">1</w:t>
-      </w:r>
-      <w:r>
-        <w:rPr>
-          <w:rStyle w:val="SpecialCharTok"/>
-        </w:rPr>
-        <w:t xml:space="preserve">+</w:t>
-      </w:r>
-      <w:r>
-        <w:rPr>
-          <w:rStyle w:val="FunctionTok"/>
-        </w:rPr>
-        <w:t xml:space="preserve">exp</w:t>
-      </w:r>
-      <w:r>
-        <w:rPr>
-          <w:rStyle w:val="NormalTok"/>
-        </w:rPr>
-        <w:t xml:space="preserve">(logit))</w:t>
-      </w:r>
-      <w:r>
-        <w:br/>
-      </w:r>
-      <w:r>
-        <w:rPr>
-          <w:rStyle w:val="NormalTok"/>
-        </w:rPr>
-        <w:t xml:space="preserve">    dataMat[,item] </w:t>
-      </w:r>
-      <w:r>
-        <w:rPr>
-          <w:rStyle w:val="OtherTok"/>
-        </w:rPr>
-        <w:t xml:space="preserve">=</w:t>
-      </w:r>
-      <w:r>
-        <w:rPr>
-          <w:rStyle w:val="NormalTok"/>
-        </w:rPr>
-        <w:t xml:space="preserve"> </w:t>
-      </w:r>
-      <w:r>
-        <w:rPr>
-          <w:rStyle w:val="FunctionTok"/>
-        </w:rPr>
-        <w:t xml:space="preserve">rbinom</w:t>
-      </w:r>
-      <w:r>
-        <w:rPr>
-          <w:rStyle w:val="NormalTok"/>
-        </w:rPr>
-        <w:t xml:space="preserve">(</w:t>
-      </w:r>
-      <w:r>
-        <w:rPr>
-          <w:rStyle w:val="AttributeTok"/>
-        </w:rPr>
-        <w:t xml:space="preserve">n =</w:t>
-      </w:r>
-      <w:r>
-        <w:rPr>
-          <w:rStyle w:val="NormalTok"/>
-        </w:rPr>
-        <w:t xml:space="preserve"> nExaminees, </w:t>
-      </w:r>
-      <w:r>
-        <w:rPr>
-          <w:rStyle w:val="AttributeTok"/>
-        </w:rPr>
-        <w:t xml:space="preserve">size =</w:t>
-      </w:r>
-      <w:r>
-        <w:rPr>
-          <w:rStyle w:val="NormalTok"/>
-        </w:rPr>
-        <w:t xml:space="preserve"> </w:t>
-      </w:r>
-      <w:r>
-        <w:rPr>
-          <w:rStyle w:val="DecValTok"/>
-        </w:rPr>
-        <w:t xml:space="preserve">1</w:t>
-      </w:r>
-      <w:r>
-        <w:rPr>
-          <w:rStyle w:val="NormalTok"/>
-        </w:rPr>
-        <w:t xml:space="preserve">, </w:t>
-      </w:r>
-      <w:r>
-        <w:rPr>
-          <w:rStyle w:val="AttributeTok"/>
-        </w:rPr>
-        <w:t xml:space="preserve">prob =</w:t>
-      </w:r>
-      <w:r>
-        <w:rPr>
-          <w:rStyle w:val="NormalTok"/>
-        </w:rPr>
-        <w:t xml:space="preserve"> prob)</w:t>
-      </w:r>
-      <w:r>
-        <w:br/>
-      </w:r>
-      <w:r>
-        <w:rPr>
-          <w:rStyle w:val="NormalTok"/>
-        </w:rPr>
-        <w:t xml:space="preserve">}</w:t>
-      </w:r>
-      <w:r>
-        <w:br/>
-      </w:r>
-      <w:r>
-        <w:br/>
-      </w:r>
-      <w:r>
-        <w:rPr>
-          <w:rStyle w:val="ControlFlowTok"/>
-        </w:rPr>
-        <w:t xml:space="preserve">if</w:t>
-      </w:r>
-      <w:r>
-        <w:rPr>
-          <w:rStyle w:val="NormalTok"/>
-        </w:rPr>
-        <w:t xml:space="preserve"> (</w:t>
-      </w:r>
-      <w:r>
-        <w:rPr>
-          <w:rStyle w:val="SpecialCharTok"/>
-        </w:rPr>
-        <w:t xml:space="preserve">!</w:t>
-      </w:r>
-      <w:r>
-        <w:rPr>
-          <w:rStyle w:val="FunctionTok"/>
-        </w:rPr>
-        <w:t xml:space="preserve">require</w:t>
-      </w:r>
-      <w:r>
-        <w:rPr>
-          <w:rStyle w:val="NormalTok"/>
-        </w:rPr>
-        <w:t xml:space="preserve">(mirt)) </w:t>
-      </w:r>
-      <w:r>
-        <w:rPr>
-          <w:rStyle w:val="FunctionTok"/>
-        </w:rPr>
-        <w:t xml:space="preserve">install.packages</w:t>
-      </w:r>
-      <w:r>
-        <w:rPr>
-          <w:rStyle w:val="NormalTok"/>
-        </w:rPr>
-        <w:t xml:space="preserve">(</w:t>
-      </w:r>
-      <w:r>
-        <w:rPr>
-          <w:rStyle w:val="StringTok"/>
-        </w:rPr>
-        <w:t xml:space="preserve">"mirt"</w:t>
-      </w:r>
-      <w:r>
-        <w:rPr>
-          <w:rStyle w:val="NormalTok"/>
-        </w:rPr>
-        <w:t xml:space="preserve">)</w:t>
-      </w:r>
-      <w:r>
-        <w:br/>
-      </w:r>
-      <w:r>
-        <w:rPr>
-          <w:rStyle w:val="FunctionTok"/>
-        </w:rPr>
-        <w:t xml:space="preserve">library</w:t>
-      </w:r>
-      <w:r>
-        <w:rPr>
-          <w:rStyle w:val="NormalTok"/>
-        </w:rPr>
-        <w:t xml:space="preserve">(mirt)</w:t>
-      </w:r>
-      <w:r>
-        <w:br/>
-      </w:r>
-      <w:r>
-        <w:br/>
-      </w:r>
-      <w:r>
-        <w:rPr>
-          <w:rStyle w:val="NormalTok"/>
-        </w:rPr>
-        <w:t xml:space="preserve">Qmatrix2D </w:t>
-      </w:r>
-      <w:r>
-        <w:rPr>
-          <w:rStyle w:val="OtherTok"/>
-        </w:rPr>
-        <w:t xml:space="preserve">=</w:t>
-      </w:r>
-      <w:r>
-        <w:rPr>
-          <w:rStyle w:val="NormalTok"/>
-        </w:rPr>
-        <w:t xml:space="preserve"> </w:t>
-      </w:r>
-      <w:r>
-        <w:rPr>
-          <w:rStyle w:val="FunctionTok"/>
-        </w:rPr>
-        <w:t xml:space="preserve">matrix</w:t>
-      </w:r>
-      <w:r>
-        <w:rPr>
-          <w:rStyle w:val="NormalTok"/>
-        </w:rPr>
-        <w:t xml:space="preserve">(</w:t>
-      </w:r>
-      <w:r>
-        <w:rPr>
-          <w:rStyle w:val="AttributeTok"/>
-        </w:rPr>
-        <w:t xml:space="preserve">data =</w:t>
-      </w:r>
-      <w:r>
-        <w:rPr>
-          <w:rStyle w:val="NormalTok"/>
-        </w:rPr>
-        <w:t xml:space="preserve"> </w:t>
-      </w:r>
-      <w:r>
-        <w:rPr>
-          <w:rStyle w:val="DecValTok"/>
-        </w:rPr>
-        <w:t xml:space="preserve">0</w:t>
-      </w:r>
-      <w:r>
-        <w:rPr>
-          <w:rStyle w:val="NormalTok"/>
-        </w:rPr>
-        <w:t xml:space="preserve">, </w:t>
-      </w:r>
-      <w:r>
-        <w:rPr>
-          <w:rStyle w:val="AttributeTok"/>
-        </w:rPr>
-        <w:t xml:space="preserve">nrow =</w:t>
-      </w:r>
-      <w:r>
-        <w:rPr>
-          <w:rStyle w:val="NormalTok"/>
-        </w:rPr>
-        <w:t xml:space="preserve"> nItems, </w:t>
-      </w:r>
-      <w:r>
-        <w:rPr>
-          <w:rStyle w:val="AttributeTok"/>
-        </w:rPr>
-        <w:t xml:space="preserve">ncol =</w:t>
-      </w:r>
-      <w:r>
-        <w:rPr>
-          <w:rStyle w:val="NormalTok"/>
-        </w:rPr>
-        <w:t xml:space="preserve"> </w:t>
-      </w:r>
-      <w:r>
-        <w:rPr>
-          <w:rStyle w:val="DecValTok"/>
-        </w:rPr>
-        <w:t xml:space="preserve">2</w:t>
-      </w:r>
-      <w:r>
-        <w:rPr>
-          <w:rStyle w:val="NormalTok"/>
-        </w:rPr>
-        <w:t xml:space="preserve">)</w:t>
-      </w:r>
-      <w:r>
-        <w:br/>
-      </w:r>
-      <w:r>
-        <w:rPr>
-          <w:rStyle w:val="FunctionTok"/>
-        </w:rPr>
-        <w:t xml:space="preserve">colnames</w:t>
-      </w:r>
-      <w:r>
-        <w:rPr>
-          <w:rStyle w:val="NormalTok"/>
-        </w:rPr>
-        <w:t xml:space="preserve">(Qmatrix2D) </w:t>
-      </w:r>
-      <w:r>
-        <w:rPr>
-          <w:rStyle w:val="OtherTok"/>
-        </w:rPr>
-        <w:t xml:space="preserve">=</w:t>
-      </w:r>
-      <w:r>
-        <w:rPr>
-          <w:rStyle w:val="NormalTok"/>
-        </w:rPr>
-        <w:t xml:space="preserve"> </w:t>
-      </w:r>
-      <w:r>
-        <w:rPr>
-          <w:rStyle w:val="FunctionTok"/>
-        </w:rPr>
-        <w:t xml:space="preserve">paste0</w:t>
-      </w:r>
-      <w:r>
-        <w:rPr>
-          <w:rStyle w:val="NormalTok"/>
-        </w:rPr>
-        <w:t xml:space="preserve">(</w:t>
-      </w:r>
-      <w:r>
-        <w:rPr>
-          <w:rStyle w:val="StringTok"/>
-        </w:rPr>
-        <w:t xml:space="preserve">"theta"</w:t>
-      </w:r>
-      <w:r>
-        <w:rPr>
-          <w:rStyle w:val="NormalTok"/>
-        </w:rPr>
-        <w:t xml:space="preserve">, </w:t>
-      </w:r>
-      <w:r>
-        <w:rPr>
-          <w:rStyle w:val="DecValTok"/>
-        </w:rPr>
-        <w:t xml:space="preserve">1</w:t>
-      </w:r>
-      <w:r>
-        <w:rPr>
-          <w:rStyle w:val="SpecialCharTok"/>
-        </w:rPr>
-        <w:t xml:space="preserve">:</w:t>
-      </w:r>
-      <w:r>
-        <w:rPr>
-          <w:rStyle w:val="DecValTok"/>
-        </w:rPr>
-        <w:t xml:space="preserve">2</w:t>
-      </w:r>
-      <w:r>
-        <w:rPr>
-          <w:rStyle w:val="NormalTok"/>
-        </w:rPr>
-        <w:t xml:space="preserve">)</w:t>
-      </w:r>
-      <w:r>
-        <w:br/>
-      </w:r>
-      <w:r>
-        <w:rPr>
-          <w:rStyle w:val="FunctionTok"/>
-        </w:rPr>
-        <w:t xml:space="preserve">rownames</w:t>
-      </w:r>
-      <w:r>
-        <w:rPr>
-          <w:rStyle w:val="NormalTok"/>
-        </w:rPr>
-        <w:t xml:space="preserve">(Qmatrix2D) </w:t>
-      </w:r>
-      <w:r>
-        <w:rPr>
-          <w:rStyle w:val="OtherTok"/>
-        </w:rPr>
-        <w:t xml:space="preserve">=</w:t>
-      </w:r>
-      <w:r>
-        <w:rPr>
-          <w:rStyle w:val="NormalTok"/>
-        </w:rPr>
-        <w:t xml:space="preserve"> </w:t>
-      </w:r>
-      <w:r>
-        <w:rPr>
-          <w:rStyle w:val="FunctionTok"/>
-        </w:rPr>
-        <w:t xml:space="preserve">paste0</w:t>
-      </w:r>
-      <w:r>
-        <w:rPr>
-          <w:rStyle w:val="NormalTok"/>
-        </w:rPr>
-        <w:t xml:space="preserve">(</w:t>
-      </w:r>
-      <w:r>
-        <w:rPr>
-          <w:rStyle w:val="StringTok"/>
-        </w:rPr>
-        <w:t xml:space="preserve">"item"</w:t>
-      </w:r>
-      <w:r>
-        <w:rPr>
-          <w:rStyle w:val="NormalTok"/>
-        </w:rPr>
-        <w:t xml:space="preserve">, </w:t>
-      </w:r>
-      <w:r>
-        <w:rPr>
-          <w:rStyle w:val="DecValTok"/>
-        </w:rPr>
-        <w:t xml:space="preserve">1</w:t>
-      </w:r>
-      <w:r>
-        <w:rPr>
-          <w:rStyle w:val="SpecialCharTok"/>
-        </w:rPr>
-        <w:t xml:space="preserve">:</w:t>
-      </w:r>
-      <w:r>
-        <w:rPr>
-          <w:rStyle w:val="NormalTok"/>
-        </w:rPr>
-        <w:t xml:space="preserve">nItems)</w:t>
-      </w:r>
-      <w:r>
-        <w:br/>
-      </w:r>
-      <w:r>
-        <w:br/>
-      </w:r>
-      <w:r>
-        <w:rPr>
-          <w:rStyle w:val="NormalTok"/>
-        </w:rPr>
-        <w:t xml:space="preserve">Qmatrix2D[</w:t>
-      </w:r>
-      <w:r>
-        <w:rPr>
-          <w:rStyle w:val="DecValTok"/>
-        </w:rPr>
-        <w:t xml:space="preserve">1</w:t>
-      </w:r>
-      <w:r>
-        <w:rPr>
-          <w:rStyle w:val="SpecialCharTok"/>
-        </w:rPr>
-        <w:t xml:space="preserve">:</w:t>
-      </w:r>
-      <w:r>
-        <w:rPr>
-          <w:rStyle w:val="DecValTok"/>
-        </w:rPr>
-        <w:t xml:space="preserve">5</w:t>
-      </w:r>
-      <w:r>
-        <w:rPr>
-          <w:rStyle w:val="NormalTok"/>
-        </w:rPr>
-        <w:t xml:space="preserve">,</w:t>
-      </w:r>
-      <w:r>
-        <w:rPr>
-          <w:rStyle w:val="DecValTok"/>
-        </w:rPr>
-        <w:t xml:space="preserve">1</w:t>
-      </w:r>
-      <w:r>
-        <w:rPr>
-          <w:rStyle w:val="NormalTok"/>
-        </w:rPr>
-        <w:t xml:space="preserve">] </w:t>
-      </w:r>
-      <w:r>
-        <w:rPr>
-          <w:rStyle w:val="OtherTok"/>
-        </w:rPr>
-        <w:t xml:space="preserve">=</w:t>
-      </w:r>
-      <w:r>
-        <w:rPr>
-          <w:rStyle w:val="NormalTok"/>
-        </w:rPr>
-        <w:t xml:space="preserve"> </w:t>
-      </w:r>
-      <w:r>
-        <w:rPr>
-          <w:rStyle w:val="DecValTok"/>
-        </w:rPr>
-        <w:t xml:space="preserve">1</w:t>
-      </w:r>
-      <w:r>
-        <w:br/>
-      </w:r>
-      <w:r>
-        <w:rPr>
-          <w:rStyle w:val="NormalTok"/>
-        </w:rPr>
-        <w:t xml:space="preserve">Qmatrix2D[</w:t>
-      </w:r>
-      <w:r>
-        <w:rPr>
-          <w:rStyle w:val="DecValTok"/>
-        </w:rPr>
-        <w:t xml:space="preserve">6</w:t>
-      </w:r>
-      <w:r>
-        <w:rPr>
-          <w:rStyle w:val="SpecialCharTok"/>
-        </w:rPr>
-        <w:t xml:space="preserve">:</w:t>
-      </w:r>
-      <w:r>
-        <w:rPr>
-          <w:rStyle w:val="DecValTok"/>
-        </w:rPr>
-        <w:t xml:space="preserve">10</w:t>
-      </w:r>
-      <w:r>
-        <w:rPr>
-          <w:rStyle w:val="NormalTok"/>
-        </w:rPr>
-        <w:t xml:space="preserve">,</w:t>
-      </w:r>
-      <w:r>
-        <w:rPr>
-          <w:rStyle w:val="DecValTok"/>
-        </w:rPr>
-        <w:t xml:space="preserve">2</w:t>
-      </w:r>
-      <w:r>
-        <w:rPr>
-          <w:rStyle w:val="NormalTok"/>
-        </w:rPr>
-        <w:t xml:space="preserve">] </w:t>
-      </w:r>
-      <w:r>
-        <w:rPr>
-          <w:rStyle w:val="OtherTok"/>
-        </w:rPr>
-        <w:t xml:space="preserve">=</w:t>
-      </w:r>
-      <w:r>
-        <w:rPr>
-          <w:rStyle w:val="NormalTok"/>
-        </w:rPr>
-        <w:t xml:space="preserve"> </w:t>
-      </w:r>
-      <w:r>
-        <w:rPr>
-          <w:rStyle w:val="DecValTok"/>
-        </w:rPr>
-        <w:t xml:space="preserve">1</w:t>
-      </w:r>
-      <w:r>
-        <w:br/>
-      </w:r>
-      <w:r>
-        <w:br/>
-      </w:r>
-      <w:r>
-        <w:rPr>
-          <w:rStyle w:val="NormalTok"/>
-        </w:rPr>
-        <w:t xml:space="preserve">COV </w:t>
-      </w:r>
-      <w:r>
-        <w:rPr>
-          <w:rStyle w:val="OtherTok"/>
-        </w:rPr>
-        <w:t xml:space="preserve">=</w:t>
-      </w:r>
-      <w:r>
-        <w:rPr>
-          <w:rStyle w:val="NormalTok"/>
-        </w:rPr>
-        <w:t xml:space="preserve"> </w:t>
-      </w:r>
-      <w:r>
-        <w:rPr>
-          <w:rStyle w:val="FunctionTok"/>
-        </w:rPr>
-        <w:t xml:space="preserve">matrix</w:t>
-      </w:r>
-      <w:r>
-        <w:rPr>
-          <w:rStyle w:val="NormalTok"/>
-        </w:rPr>
-        <w:t xml:space="preserve">(</w:t>
-      </w:r>
-      <w:r>
-        <w:rPr>
-          <w:rStyle w:val="FunctionTok"/>
-        </w:rPr>
-        <w:t xml:space="preserve">c</w:t>
-      </w:r>
-      <w:r>
-        <w:rPr>
-          <w:rStyle w:val="NormalTok"/>
-        </w:rPr>
-        <w:t xml:space="preserve">(</w:t>
-      </w:r>
-      <w:r>
-        <w:rPr>
-          <w:rStyle w:val="ConstantTok"/>
-        </w:rPr>
-        <w:t xml:space="preserve">FALSE</w:t>
-      </w:r>
-      <w:r>
-        <w:rPr>
-          <w:rStyle w:val="NormalTok"/>
-        </w:rPr>
-        <w:t xml:space="preserve">, </w:t>
-      </w:r>
-      <w:r>
-        <w:rPr>
-          <w:rStyle w:val="ConstantTok"/>
-        </w:rPr>
-        <w:t xml:space="preserve">TRUE</w:t>
-      </w:r>
-      <w:r>
-        <w:rPr>
-          <w:rStyle w:val="NormalTok"/>
-        </w:rPr>
-        <w:t xml:space="preserve">, </w:t>
-      </w:r>
-      <w:r>
-        <w:rPr>
-          <w:rStyle w:val="ConstantTok"/>
-        </w:rPr>
-        <w:t xml:space="preserve">TRUE</w:t>
-      </w:r>
-      <w:r>
-        <w:rPr>
-          <w:rStyle w:val="NormalTok"/>
-        </w:rPr>
-        <w:t xml:space="preserve">, </w:t>
-      </w:r>
-      <w:r>
-        <w:rPr>
-          <w:rStyle w:val="ConstantTok"/>
-        </w:rPr>
-        <w:t xml:space="preserve">FALSE</w:t>
-      </w:r>
-      <w:r>
-        <w:rPr>
-          <w:rStyle w:val="NormalTok"/>
-        </w:rPr>
-        <w:t xml:space="preserve">), </w:t>
-      </w:r>
-      <w:r>
-        <w:rPr>
-          <w:rStyle w:val="AttributeTok"/>
-        </w:rPr>
-        <w:t xml:space="preserve">nrow =</w:t>
-      </w:r>
-      <w:r>
-        <w:rPr>
-          <w:rStyle w:val="NormalTok"/>
-        </w:rPr>
-        <w:t xml:space="preserve"> </w:t>
-      </w:r>
-      <w:r>
-        <w:rPr>
-          <w:rStyle w:val="DecValTok"/>
-        </w:rPr>
-        <w:t xml:space="preserve">2</w:t>
-      </w:r>
-      <w:r>
-        <w:rPr>
-          <w:rStyle w:val="NormalTok"/>
-        </w:rPr>
-        <w:t xml:space="preserve">, </w:t>
-      </w:r>
-      <w:r>
-        <w:rPr>
-          <w:rStyle w:val="AttributeTok"/>
-        </w:rPr>
-        <w:t xml:space="preserve">ncol =</w:t>
-      </w:r>
-      <w:r>
-        <w:rPr>
-          <w:rStyle w:val="NormalTok"/>
-        </w:rPr>
-        <w:t xml:space="preserve"> </w:t>
-      </w:r>
-      <w:r>
-        <w:rPr>
-          <w:rStyle w:val="DecValTok"/>
-        </w:rPr>
-        <w:t xml:space="preserve">2</w:t>
-      </w:r>
-      <w:r>
-        <w:rPr>
-          <w:rStyle w:val="NormalTok"/>
-        </w:rPr>
-        <w:t xml:space="preserve">)</w:t>
-      </w:r>
-      <w:r>
-        <w:br/>
-      </w:r>
-      <w:r>
-        <w:br/>
-      </w:r>
-      <w:r>
-        <w:rPr>
-          <w:rStyle w:val="NormalTok"/>
-        </w:rPr>
-        <w:t xml:space="preserve">underIdentifiedModel </w:t>
-      </w:r>
-      <w:r>
-        <w:rPr>
-          <w:rStyle w:val="OtherTok"/>
-        </w:rPr>
-        <w:t xml:space="preserve">=</w:t>
-      </w:r>
-      <w:r>
-        <w:rPr>
-          <w:rStyle w:val="NormalTok"/>
-        </w:rPr>
-        <w:t xml:space="preserve"> </w:t>
-      </w:r>
-      <w:r>
-        <w:rPr>
-          <w:rStyle w:val="FunctionTok"/>
-        </w:rPr>
-        <w:t xml:space="preserve">mirt</w:t>
-      </w:r>
-      <w:r>
-        <w:rPr>
-          <w:rStyle w:val="NormalTok"/>
-        </w:rPr>
-        <w:t xml:space="preserve">(</w:t>
-      </w:r>
-      <w:r>
-        <w:rPr>
-          <w:rStyle w:val="AttributeTok"/>
-        </w:rPr>
-        <w:t xml:space="preserve">data =</w:t>
-      </w:r>
-      <w:r>
-        <w:rPr>
-          <w:rStyle w:val="NormalTok"/>
-        </w:rPr>
-        <w:t xml:space="preserve"> dataMat, </w:t>
-      </w:r>
-      <w:r>
-        <w:rPr>
-          <w:rStyle w:val="AttributeTok"/>
-        </w:rPr>
-        <w:t xml:space="preserve">model =</w:t>
-      </w:r>
-      <w:r>
-        <w:rPr>
-          <w:rStyle w:val="NormalTok"/>
-        </w:rPr>
-        <w:t xml:space="preserve"> </w:t>
-      </w:r>
-      <w:r>
-        <w:rPr>
-          <w:rStyle w:val="FunctionTok"/>
-        </w:rPr>
-        <w:t xml:space="preserve">mirt.model</w:t>
-      </w:r>
-      <w:r>
-        <w:rPr>
-          <w:rStyle w:val="NormalTok"/>
-        </w:rPr>
-        <w:t xml:space="preserve">(</w:t>
-      </w:r>
-      <w:r>
-        <w:rPr>
-          <w:rStyle w:val="AttributeTok"/>
-        </w:rPr>
-        <w:t xml:space="preserve">input=</w:t>
-      </w:r>
-      <w:r>
-        <w:rPr>
-          <w:rStyle w:val="NormalTok"/>
-        </w:rPr>
-        <w:t xml:space="preserve">Qmatrix2D, </w:t>
-      </w:r>
-      <w:r>
-        <w:rPr>
-          <w:rStyle w:val="AttributeTok"/>
-        </w:rPr>
-        <w:t xml:space="preserve">COV=</w:t>
-      </w:r>
-      <w:r>
-        <w:rPr>
-          <w:rStyle w:val="NormalTok"/>
-        </w:rPr>
-        <w:t xml:space="preserve">COV), </w:t>
-      </w:r>
-      <w:r>
-        <w:rPr>
-          <w:rStyle w:val="AttributeTok"/>
-        </w:rPr>
-        <w:t xml:space="preserve">itemtype =</w:t>
-      </w:r>
-      <w:r>
-        <w:rPr>
-          <w:rStyle w:val="NormalTok"/>
-        </w:rPr>
-        <w:t xml:space="preserve"> </w:t>
-      </w:r>
-      <w:r>
-        <w:rPr>
-          <w:rStyle w:val="StringTok"/>
-        </w:rPr>
-        <w:t xml:space="preserve">"2PL"</w:t>
-      </w:r>
-      <w:r>
-        <w:rPr>
-          <w:rStyle w:val="NormalTok"/>
-        </w:rPr>
-        <w:t xml:space="preserve">, </w:t>
-      </w:r>
-      <w:r>
-        <w:rPr>
-          <w:rStyle w:val="AttributeTok"/>
-        </w:rPr>
-        <w:t xml:space="preserve">SE =</w:t>
-      </w:r>
-      <w:r>
-        <w:rPr>
-          <w:rStyle w:val="NormalTok"/>
-        </w:rPr>
-        <w:t xml:space="preserve"> </w:t>
-      </w:r>
-      <w:r>
-        <w:rPr>
-          <w:rStyle w:val="ConstantTok"/>
-        </w:rPr>
-        <w:t xml:space="preserve">TRUE</w:t>
-      </w:r>
-      <w:r>
-        <w:rPr>
-          <w:rStyle w:val="NormalTok"/>
-        </w:rPr>
-        <w:t xml:space="preserve">, </w:t>
-      </w:r>
-      <w:r>
-        <w:rPr>
-          <w:rStyle w:val="AttributeTok"/>
-        </w:rPr>
-        <w:t xml:space="preserve">verbose=</w:t>
-      </w:r>
-      <w:r>
-        <w:rPr>
-          <w:rStyle w:val="ConstantTok"/>
-        </w:rPr>
-        <w:t xml:space="preserve">FALSE</w:t>
-      </w:r>
-      <w:r>
-        <w:rPr>
-          <w:rStyle w:val="NormalTok"/>
-        </w:rPr>
-        <w:t xml:space="preserve">)</w:t>
-      </w:r>
-      <w:r>
-        <w:br/>
-      </w:r>
-      <w:r>
-        <w:rPr>
-          <w:rStyle w:val="FunctionTok"/>
-        </w:rPr>
-        <w:t xml:space="preserve">coef</w:t>
-      </w:r>
-      <w:r>
-        <w:rPr>
-          <w:rStyle w:val="NormalTok"/>
-        </w:rPr>
-        <w:t xml:space="preserve">(underIdentifiedModel)</w:t>
-      </w:r>
-      <w:r>
-        <w:rPr>
-          <w:rStyle w:val="SpecialCharTok"/>
-        </w:rPr>
-        <w:t xml:space="preserve">$</w:t>
-      </w:r>
-      <w:r>
-        <w:rPr>
-          <w:rStyle w:val="NormalTok"/>
-        </w:rPr>
-        <w:t xml:space="preserve">GroupPars</w:t>
-      </w:r>
-    </w:p>
-    <w:p>
-      <w:pPr>
-        <w:pStyle w:val="SourceCode"/>
-      </w:pPr>
+        <w:t xml:space="preserve">M-step optimizer: BFGS </w:t>
+      </w:r>
+      <w:r>
+        <w:br/>
+      </w:r>
       <w:r>
         <w:rPr>
           <w:rStyle w:val="VerbatimChar"/>
         </w:rPr>
-        <w:t xml:space="preserve">        MEAN_1 MEAN_2 COV_11      COV_21 COV_22</w:t>
+        <w:t xml:space="preserve">EM acceleration: Ramsay </w:t>
       </w:r>
       <w:r>
         <w:br/>
@@ -9702,7 +9754,7 @@
         <w:rPr>
           <w:rStyle w:val="VerbatimChar"/>
         </w:rPr>
-        <w:t xml:space="preserve">par          0      0      1  0.05536998      1</w:t>
+        <w:t xml:space="preserve">Number of rectangular quadrature: 31</w:t>
       </w:r>
       <w:r>
         <w:br/>
@@ -9711,7 +9763,10 @@
         <w:rPr>
           <w:rStyle w:val="VerbatimChar"/>
         </w:rPr>
-        <w:t xml:space="preserve">CI_2.5      NA     NA     NA -0.17773107     NA</w:t>
+        <w:t xml:space="preserve">Latent density type: Gaussian </w:t>
+      </w:r>
+      <w:r>
+        <w:br/>
       </w:r>
       <w:r>
         <w:br/>
@@ -9720,24 +9775,8 @@
         <w:rPr>
           <w:rStyle w:val="VerbatimChar"/>
         </w:rPr>
-        <w:t xml:space="preserve">CI_97.5     NA     NA     NA  0.28847104     NA</w:t>
-      </w:r>
-    </w:p>
-    <w:p>
-      <w:pPr>
-        <w:pStyle w:val="SourceCode"/>
-      </w:pPr>
-      <w:r>
-        <w:rPr>
-          <w:rStyle w:val="NormalTok"/>
-        </w:rPr>
-        <w:t xml:space="preserve">underIdentifiedModel</w:t>
-      </w:r>
-    </w:p>
-    <w:p>
-      <w:pPr>
-        <w:pStyle w:val="SourceCode"/>
-      </w:pPr>
+        <w:t xml:space="preserve">Information matrix estimated with method: Oakes</w:t>
+      </w:r>
       <w:r>
         <w:br/>
       </w:r>
@@ -9745,7 +9784,7 @@
         <w:rPr>
           <w:rStyle w:val="VerbatimChar"/>
         </w:rPr>
-        <w:t xml:space="preserve">Call:</w:t>
+        <w:t xml:space="preserve">Second-order test: model is a possible local maximum</w:t>
       </w:r>
       <w:r>
         <w:br/>
@@ -9754,7 +9793,10 @@
         <w:rPr>
           <w:rStyle w:val="VerbatimChar"/>
         </w:rPr>
-        <w:t xml:space="preserve">mirt(data = dataMat, model = mirt.model(input = Qmatrix2D, COV = COV), </w:t>
+        <w:t xml:space="preserve">Condition number of information matrix =  1787.844</w:t>
+      </w:r>
+      <w:r>
+        <w:br/>
       </w:r>
       <w:r>
         <w:br/>
@@ -9763,10 +9805,7 @@
         <w:rPr>
           <w:rStyle w:val="VerbatimChar"/>
         </w:rPr>
-        <w:t xml:space="preserve">    itemtype = "2PL", SE = TRUE, verbose = FALSE)</w:t>
-      </w:r>
-      <w:r>
-        <w:br/>
+        <w:t xml:space="preserve">Log-likelihood = -6256.835</w:t>
       </w:r>
       <w:r>
         <w:br/>
@@ -9775,7 +9814,7 @@
         <w:rPr>
           <w:rStyle w:val="VerbatimChar"/>
         </w:rPr>
-        <w:t xml:space="preserve">Full-information item factor analysis with 2 factor(s).</w:t>
+        <w:t xml:space="preserve">Estimated parameters: 21 </w:t>
       </w:r>
       <w:r>
         <w:br/>
@@ -9784,7 +9823,7 @@
         <w:rPr>
           <w:rStyle w:val="VerbatimChar"/>
         </w:rPr>
-        <w:t xml:space="preserve">FAILED TO CONVERGE within 1e-04 tolerance after 500 EM iterations.</w:t>
+        <w:t xml:space="preserve">AIC = 12555.67</w:t>
       </w:r>
       <w:r>
         <w:br/>
@@ -9793,7 +9832,7 @@
         <w:rPr>
           <w:rStyle w:val="VerbatimChar"/>
         </w:rPr>
-        <w:t xml:space="preserve">mirt version: 1.39 </w:t>
+        <w:t xml:space="preserve">BIC = 12658.73; SABIC = 12592.04</w:t>
       </w:r>
       <w:r>
         <w:br/>
@@ -9802,112 +9841,7 @@
         <w:rPr>
           <w:rStyle w:val="VerbatimChar"/>
         </w:rPr>
-        <w:t xml:space="preserve">M-step optimizer: BFGS </w:t>
-      </w:r>
-      <w:r>
-        <w:br/>
-      </w:r>
-      <w:r>
-        <w:rPr>
-          <w:rStyle w:val="VerbatimChar"/>
-        </w:rPr>
-        <w:t xml:space="preserve">EM acceleration: Ramsay </w:t>
-      </w:r>
-      <w:r>
-        <w:br/>
-      </w:r>
-      <w:r>
-        <w:rPr>
-          <w:rStyle w:val="VerbatimChar"/>
-        </w:rPr>
-        <w:t xml:space="preserve">Number of rectangular quadrature: 31</w:t>
-      </w:r>
-      <w:r>
-        <w:br/>
-      </w:r>
-      <w:r>
-        <w:rPr>
-          <w:rStyle w:val="VerbatimChar"/>
-        </w:rPr>
-        <w:t xml:space="preserve">Latent density type: Gaussian </w:t>
-      </w:r>
-      <w:r>
-        <w:br/>
-      </w:r>
-      <w:r>
-        <w:br/>
-      </w:r>
-      <w:r>
-        <w:rPr>
-          <w:rStyle w:val="VerbatimChar"/>
-        </w:rPr>
-        <w:t xml:space="preserve">Information matrix estimated with method: Oakes</w:t>
-      </w:r>
-      <w:r>
-        <w:br/>
-      </w:r>
-      <w:r>
-        <w:rPr>
-          <w:rStyle w:val="VerbatimChar"/>
-        </w:rPr>
-        <w:t xml:space="preserve">Second-order test: model is a possible local maximum</w:t>
-      </w:r>
-      <w:r>
-        <w:br/>
-      </w:r>
-      <w:r>
-        <w:rPr>
-          <w:rStyle w:val="VerbatimChar"/>
-        </w:rPr>
-        <w:t xml:space="preserve">Condition number of information matrix =  1675.653</w:t>
-      </w:r>
-      <w:r>
-        <w:br/>
-      </w:r>
-      <w:r>
-        <w:br/>
-      </w:r>
-      <w:r>
-        <w:rPr>
-          <w:rStyle w:val="VerbatimChar"/>
-        </w:rPr>
-        <w:t xml:space="preserve">Log-likelihood = -6081.554</w:t>
-      </w:r>
-      <w:r>
-        <w:br/>
-      </w:r>
-      <w:r>
-        <w:rPr>
-          <w:rStyle w:val="VerbatimChar"/>
-        </w:rPr>
-        <w:t xml:space="preserve">Estimated parameters: 21 </w:t>
-      </w:r>
-      <w:r>
-        <w:br/>
-      </w:r>
-      <w:r>
-        <w:rPr>
-          <w:rStyle w:val="VerbatimChar"/>
-        </w:rPr>
-        <w:t xml:space="preserve">AIC = 12205.11</w:t>
-      </w:r>
-      <w:r>
-        <w:br/>
-      </w:r>
-      <w:r>
-        <w:rPr>
-          <w:rStyle w:val="VerbatimChar"/>
-        </w:rPr>
-        <w:t xml:space="preserve">BIC = 12308.17; SABIC = 12241.47</w:t>
-      </w:r>
-      <w:r>
-        <w:br/>
-      </w:r>
-      <w:r>
-        <w:rPr>
-          <w:rStyle w:val="VerbatimChar"/>
-        </w:rPr>
-        <w:t xml:space="preserve">G2 (1002) = 860.81, p = 0.9995</w:t>
+        <w:t xml:space="preserve">G2 (1002) = 890.19, p = 0.9951</w:t>
       </w:r>
       <w:r>
         <w:br/>

</xml_diff>